<commit_message>
Sat work and bug fixes
</commit_message>
<xml_diff>
--- a/Documentation/SAT.docx
+++ b/Documentation/SAT.docx
@@ -656,7 +656,17 @@
           <w:sz w:val="18"/>
           <w:szCs w:val="18"/>
         </w:rPr>
-        <w:t xml:space="preserve">2- </w:t>
+        <w:t xml:space="preserve">3 </w:t>
+      </w:r>
+      <w:r>
+        <w:rPr>
+          <w:rFonts w:cstheme="minorHAnsi"/>
+          <w:b/>
+          <w:color w:val="000000" w:themeColor="text1"/>
+          <w:sz w:val="18"/>
+          <w:szCs w:val="18"/>
+        </w:rPr>
+        <w:t xml:space="preserve">- </w:t>
       </w:r>
       <w:r>
         <w:rPr>
@@ -707,7 +717,7 @@
           <w:sz w:val="18"/>
           <w:szCs w:val="18"/>
         </w:rPr>
-        <w:t>3.2.1 + 3.2.2</w:t>
+        <w:t>3.2.1</w:t>
       </w:r>
     </w:p>
     <w:p>
@@ -744,7 +754,16 @@
           <w:sz w:val="18"/>
           <w:szCs w:val="18"/>
         </w:rPr>
-        <w:t xml:space="preserve">data because an understanding of the goals of the owner is important in a complex project. </w:t>
+        <w:t xml:space="preserve">data because an understanding of the goals of the owner </w:t>
+      </w:r>
+      <w:r>
+        <w:rPr>
+          <w:rFonts w:cstheme="minorHAnsi"/>
+          <w:color w:val="000000" w:themeColor="text1"/>
+          <w:sz w:val="18"/>
+          <w:szCs w:val="18"/>
+        </w:rPr>
+        <w:t>is important in a complex project.</w:t>
       </w:r>
     </w:p>
     <w:p>
@@ -1069,7 +1088,38 @@
           <w:szCs w:val="18"/>
         </w:rPr>
         <w:lastRenderedPageBreak/>
-        <w:t>Question analysis</w:t>
+        <w:t xml:space="preserve">3.2.2 </w:t>
+      </w:r>
+    </w:p>
+    <w:p>
+      <w:pPr>
+        <w:rPr>
+          <w:rFonts w:cstheme="minorHAnsi"/>
+          <w:b/>
+          <w:color w:val="000000" w:themeColor="text1"/>
+          <w:sz w:val="18"/>
+          <w:szCs w:val="18"/>
+        </w:rPr>
+      </w:pPr>
+      <w:r>
+        <w:rPr>
+          <w:rFonts w:cstheme="minorHAnsi"/>
+          <w:b/>
+          <w:color w:val="000000" w:themeColor="text1"/>
+          <w:sz w:val="18"/>
+          <w:szCs w:val="18"/>
+        </w:rPr>
+        <w:t>A</w:t>
+      </w:r>
+      <w:r>
+        <w:rPr>
+          <w:rFonts w:cstheme="minorHAnsi"/>
+          <w:b/>
+          <w:color w:val="000000" w:themeColor="text1"/>
+          <w:sz w:val="18"/>
+          <w:szCs w:val="18"/>
+        </w:rPr>
+        <w:t>nalysis</w:t>
       </w:r>
     </w:p>
     <w:p>
@@ -1100,6 +1150,33 @@
         </w:rPr>
         <w:t>is the most important trait of the program required by the company</w:t>
       </w:r>
+      <w:r>
+        <w:rPr>
+          <w:rFonts w:cstheme="minorHAnsi"/>
+          <w:color w:val="000000" w:themeColor="text1"/>
+          <w:sz w:val="18"/>
+          <w:szCs w:val="18"/>
+        </w:rPr>
+        <w:t>, so m</w:t>
+      </w:r>
+      <w:r>
+        <w:rPr>
+          <w:rFonts w:cstheme="minorHAnsi"/>
+          <w:color w:val="000000" w:themeColor="text1"/>
+          <w:sz w:val="18"/>
+          <w:szCs w:val="18"/>
+        </w:rPr>
+        <w:t>ore time will be spent on errors and testing</w:t>
+      </w:r>
+      <w:r>
+        <w:rPr>
+          <w:rFonts w:cstheme="minorHAnsi"/>
+          <w:color w:val="000000" w:themeColor="text1"/>
+          <w:sz w:val="18"/>
+          <w:szCs w:val="18"/>
+        </w:rPr>
+        <w:t>.</w:t>
+      </w:r>
     </w:p>
     <w:p>
       <w:pPr>
@@ -1118,7 +1195,7 @@
           <w:sz w:val="18"/>
           <w:szCs w:val="18"/>
         </w:rPr>
-        <w:t>More time will be spent on errors and testing</w:t>
+        <w:t>Phone access is less important than previously thought and will not be included</w:t>
       </w:r>
     </w:p>
     <w:p>
@@ -1138,26 +1215,6 @@
           <w:sz w:val="18"/>
           <w:szCs w:val="18"/>
         </w:rPr>
-        <w:t>Phone access is less important than previously thought and will not be included</w:t>
-      </w:r>
-    </w:p>
-    <w:p>
-      <w:pPr>
-        <w:ind w:left="720"/>
-        <w:rPr>
-          <w:rFonts w:cstheme="minorHAnsi"/>
-          <w:color w:val="000000" w:themeColor="text1"/>
-          <w:sz w:val="18"/>
-          <w:szCs w:val="18"/>
-        </w:rPr>
-      </w:pPr>
-      <w:r>
-        <w:rPr>
-          <w:rFonts w:cstheme="minorHAnsi"/>
-          <w:color w:val="000000" w:themeColor="text1"/>
-          <w:sz w:val="18"/>
-          <w:szCs w:val="18"/>
-        </w:rPr>
         <w:t xml:space="preserve">Seeking feedback from the company will be important </w:t>
       </w:r>
       <w:r>
@@ -1250,6 +1307,16 @@
           <w:sz w:val="18"/>
           <w:szCs w:val="18"/>
         </w:rPr>
+        <w:t xml:space="preserve">Purpose and </w:t>
+      </w:r>
+      <w:r>
+        <w:rPr>
+          <w:rFonts w:cstheme="minorHAnsi"/>
+          <w:b/>
+          <w:color w:val="000000" w:themeColor="text1"/>
+          <w:sz w:val="18"/>
+          <w:szCs w:val="18"/>
+        </w:rPr>
         <w:t xml:space="preserve">Audience </w:t>
       </w:r>
     </w:p>
@@ -1270,7 +1337,25 @@
           <w:szCs w:val="18"/>
         </w:rPr>
         <w:tab/>
-        <w:t xml:space="preserve">The SRS is used as documentation by </w:t>
+        <w:t>The SRS is used as documentation</w:t>
+      </w:r>
+      <w:r>
+        <w:rPr>
+          <w:rFonts w:cstheme="minorHAnsi"/>
+          <w:color w:val="000000" w:themeColor="text1"/>
+          <w:sz w:val="18"/>
+          <w:szCs w:val="18"/>
+        </w:rPr>
+        <w:t xml:space="preserve"> for clarification</w:t>
+      </w:r>
+      <w:r>
+        <w:rPr>
+          <w:rFonts w:cstheme="minorHAnsi"/>
+          <w:color w:val="000000" w:themeColor="text1"/>
+          <w:sz w:val="18"/>
+          <w:szCs w:val="18"/>
+        </w:rPr>
+        <w:t xml:space="preserve"> by </w:t>
       </w:r>
       <w:r>
         <w:rPr>
@@ -1289,6 +1374,15 @@
           <w:szCs w:val="18"/>
         </w:rPr>
         <w:t xml:space="preserve"> and users of the software</w:t>
+      </w:r>
+      <w:r>
+        <w:rPr>
+          <w:rFonts w:cstheme="minorHAnsi"/>
+          <w:color w:val="000000" w:themeColor="text1"/>
+          <w:sz w:val="18"/>
+          <w:szCs w:val="18"/>
+        </w:rPr>
+        <w:t>.</w:t>
       </w:r>
     </w:p>
     <w:p>
@@ -1907,7 +2001,6 @@
     </w:p>
     <w:p>
       <w:pPr>
-        <w:ind w:left="720"/>
         <w:rPr>
           <w:rFonts w:cstheme="minorHAnsi"/>
           <w:b/>
@@ -1925,67 +2018,8 @@
           <w:szCs w:val="18"/>
           <w:lang w:val="en-US"/>
         </w:rPr>
-        <w:t>Although having accessibility as a high priority and having the program available on mobile or other platforms, r</w:t>
-      </w:r>
-      <w:r>
-        <w:rPr>
-          <w:rFonts w:cstheme="minorHAnsi"/>
-          <w:color w:val="000000" w:themeColor="text1"/>
-          <w:sz w:val="18"/>
-          <w:szCs w:val="18"/>
-          <w:lang w:val="en-US"/>
-        </w:rPr>
-        <w:t>eliability</w:t>
-      </w:r>
-      <w:r>
-        <w:rPr>
-          <w:rFonts w:cstheme="minorHAnsi"/>
-          <w:color w:val="000000" w:themeColor="text1"/>
-          <w:sz w:val="18"/>
-          <w:szCs w:val="18"/>
-          <w:lang w:val="en-US"/>
-        </w:rPr>
-        <w:t xml:space="preserve"> is</w:t>
-      </w:r>
-      <w:r>
-        <w:rPr>
-          <w:rFonts w:cstheme="minorHAnsi"/>
-          <w:color w:val="000000" w:themeColor="text1"/>
-          <w:sz w:val="18"/>
-          <w:szCs w:val="18"/>
-          <w:lang w:val="en-US"/>
-        </w:rPr>
-        <w:t xml:space="preserve"> the</w:t>
-      </w:r>
-      <w:r>
-        <w:rPr>
-          <w:rFonts w:cstheme="minorHAnsi"/>
-          <w:color w:val="000000" w:themeColor="text1"/>
-          <w:sz w:val="18"/>
-          <w:szCs w:val="18"/>
-          <w:lang w:val="en-US"/>
-        </w:rPr>
-        <w:t xml:space="preserve"> main </w:t>
-      </w:r>
-      <w:r>
-        <w:rPr>
-          <w:rFonts w:cstheme="minorHAnsi"/>
-          <w:color w:val="000000" w:themeColor="text1"/>
-          <w:sz w:val="18"/>
-          <w:szCs w:val="18"/>
-          <w:lang w:val="en-US"/>
-        </w:rPr>
-        <w:t>priority</w:t>
-      </w:r>
-      <w:r>
-        <w:rPr>
-          <w:rFonts w:cstheme="minorHAnsi"/>
-          <w:color w:val="000000" w:themeColor="text1"/>
-          <w:sz w:val="18"/>
-          <w:szCs w:val="18"/>
-          <w:lang w:val="en-US"/>
-        </w:rPr>
-        <w:t xml:space="preserve"> as stated in the interview.</w:t>
+        <w:tab/>
+        <w:t>The program will graph and store nutrient values for soil and compost reliably.</w:t>
       </w:r>
     </w:p>
     <w:p>
@@ -2061,7 +2095,27 @@
           <w:sz w:val="18"/>
           <w:szCs w:val="18"/>
         </w:rPr>
-        <w:t>4- Designs</w:t>
+        <w:t>4</w:t>
+      </w:r>
+      <w:r>
+        <w:rPr>
+          <w:rFonts w:cstheme="minorHAnsi"/>
+          <w:b/>
+          <w:color w:val="000000" w:themeColor="text1"/>
+          <w:sz w:val="18"/>
+          <w:szCs w:val="18"/>
+        </w:rPr>
+        <w:t xml:space="preserve"> </w:t>
+      </w:r>
+      <w:r>
+        <w:rPr>
+          <w:rFonts w:cstheme="minorHAnsi"/>
+          <w:b/>
+          <w:color w:val="000000" w:themeColor="text1"/>
+          <w:sz w:val="18"/>
+          <w:szCs w:val="18"/>
+        </w:rPr>
+        <w:t>- Designs</w:t>
       </w:r>
       <w:r>
         <w:rPr>
@@ -8574,8 +8628,8 @@
         <w:gridCol w:w="1034"/>
         <w:gridCol w:w="950"/>
         <w:gridCol w:w="950"/>
-        <w:gridCol w:w="1004"/>
-        <w:gridCol w:w="1748"/>
+        <w:gridCol w:w="1147"/>
+        <w:gridCol w:w="1605"/>
         <w:gridCol w:w="1139"/>
         <w:gridCol w:w="993"/>
         <w:gridCol w:w="950"/>
@@ -8734,7 +8788,7 @@
         </w:tc>
         <w:tc>
           <w:tcPr>
-            <w:tcW w:w="1004" w:type="dxa"/>
+            <w:tcW w:w="1147" w:type="dxa"/>
             <w:tcBorders>
               <w:top w:val="single" w:sz="4" w:space="0" w:color="auto"/>
               <w:left w:val="nil"/>
@@ -8771,7 +8825,7 @@
         </w:tc>
         <w:tc>
           <w:tcPr>
-            <w:tcW w:w="1748" w:type="dxa"/>
+            <w:tcW w:w="1605" w:type="dxa"/>
             <w:tcBorders>
               <w:top w:val="single" w:sz="4" w:space="0" w:color="auto"/>
               <w:left w:val="nil"/>
@@ -9072,7 +9126,7 @@
         </w:tc>
         <w:tc>
           <w:tcPr>
-            <w:tcW w:w="1004" w:type="dxa"/>
+            <w:tcW w:w="1147" w:type="dxa"/>
             <w:tcBorders>
               <w:top w:val="nil"/>
               <w:left w:val="single" w:sz="4" w:space="0" w:color="auto"/>
@@ -9109,7 +9163,7 @@
         </w:tc>
         <w:tc>
           <w:tcPr>
-            <w:tcW w:w="1748" w:type="dxa"/>
+            <w:tcW w:w="1605" w:type="dxa"/>
             <w:tcBorders>
               <w:top w:val="nil"/>
               <w:left w:val="nil"/>
@@ -9410,7 +9464,7 @@
         </w:tc>
         <w:tc>
           <w:tcPr>
-            <w:tcW w:w="1004" w:type="dxa"/>
+            <w:tcW w:w="1147" w:type="dxa"/>
             <w:tcBorders>
               <w:top w:val="nil"/>
               <w:left w:val="single" w:sz="4" w:space="0" w:color="auto"/>
@@ -9447,7 +9501,7 @@
         </w:tc>
         <w:tc>
           <w:tcPr>
-            <w:tcW w:w="1748" w:type="dxa"/>
+            <w:tcW w:w="1605" w:type="dxa"/>
             <w:tcBorders>
               <w:top w:val="nil"/>
               <w:left w:val="nil"/>
@@ -9748,7 +9802,7 @@
         </w:tc>
         <w:tc>
           <w:tcPr>
-            <w:tcW w:w="1004" w:type="dxa"/>
+            <w:tcW w:w="1147" w:type="dxa"/>
             <w:tcBorders>
               <w:top w:val="nil"/>
               <w:left w:val="single" w:sz="4" w:space="0" w:color="auto"/>
@@ -9785,7 +9839,7 @@
         </w:tc>
         <w:tc>
           <w:tcPr>
-            <w:tcW w:w="1748" w:type="dxa"/>
+            <w:tcW w:w="1605" w:type="dxa"/>
             <w:tcBorders>
               <w:top w:val="nil"/>
               <w:left w:val="nil"/>
@@ -10086,7 +10140,7 @@
         </w:tc>
         <w:tc>
           <w:tcPr>
-            <w:tcW w:w="1004" w:type="dxa"/>
+            <w:tcW w:w="1147" w:type="dxa"/>
             <w:tcBorders>
               <w:top w:val="single" w:sz="4" w:space="0" w:color="auto"/>
               <w:left w:val="single" w:sz="4" w:space="0" w:color="auto"/>
@@ -10123,7 +10177,7 @@
         </w:tc>
         <w:tc>
           <w:tcPr>
-            <w:tcW w:w="1748" w:type="dxa"/>
+            <w:tcW w:w="1605" w:type="dxa"/>
             <w:tcBorders>
               <w:top w:val="nil"/>
               <w:left w:val="nil"/>
@@ -10424,7 +10478,7 @@
         </w:tc>
         <w:tc>
           <w:tcPr>
-            <w:tcW w:w="1004" w:type="dxa"/>
+            <w:tcW w:w="1147" w:type="dxa"/>
             <w:tcBorders>
               <w:top w:val="nil"/>
               <w:left w:val="single" w:sz="4" w:space="0" w:color="auto"/>
@@ -10461,7 +10515,7 @@
         </w:tc>
         <w:tc>
           <w:tcPr>
-            <w:tcW w:w="1748" w:type="dxa"/>
+            <w:tcW w:w="1605" w:type="dxa"/>
             <w:tcBorders>
               <w:top w:val="nil"/>
               <w:left w:val="nil"/>
@@ -10762,7 +10816,7 @@
         </w:tc>
         <w:tc>
           <w:tcPr>
-            <w:tcW w:w="1004" w:type="dxa"/>
+            <w:tcW w:w="1147" w:type="dxa"/>
             <w:tcBorders>
               <w:top w:val="nil"/>
               <w:left w:val="single" w:sz="4" w:space="0" w:color="auto"/>
@@ -10799,7 +10853,7 @@
         </w:tc>
         <w:tc>
           <w:tcPr>
-            <w:tcW w:w="1748" w:type="dxa"/>
+            <w:tcW w:w="1605" w:type="dxa"/>
             <w:tcBorders>
               <w:top w:val="single" w:sz="4" w:space="0" w:color="auto"/>
               <w:left w:val="nil"/>
@@ -11100,7 +11154,7 @@
         </w:tc>
         <w:tc>
           <w:tcPr>
-            <w:tcW w:w="1004" w:type="dxa"/>
+            <w:tcW w:w="1147" w:type="dxa"/>
             <w:tcBorders>
               <w:top w:val="nil"/>
               <w:left w:val="single" w:sz="4" w:space="0" w:color="auto"/>
@@ -11137,7 +11191,7 @@
         </w:tc>
         <w:tc>
           <w:tcPr>
-            <w:tcW w:w="1748" w:type="dxa"/>
+            <w:tcW w:w="1605" w:type="dxa"/>
             <w:tcBorders>
               <w:top w:val="nil"/>
               <w:left w:val="nil"/>
@@ -11438,7 +11492,7 @@
         </w:tc>
         <w:tc>
           <w:tcPr>
-            <w:tcW w:w="1004" w:type="dxa"/>
+            <w:tcW w:w="1147" w:type="dxa"/>
             <w:tcBorders>
               <w:top w:val="nil"/>
               <w:left w:val="nil"/>
@@ -11475,7 +11529,7 @@
         </w:tc>
         <w:tc>
           <w:tcPr>
-            <w:tcW w:w="1748" w:type="dxa"/>
+            <w:tcW w:w="1605" w:type="dxa"/>
             <w:tcBorders>
               <w:top w:val="nil"/>
               <w:left w:val="nil"/>
@@ -11776,7 +11830,7 @@
         </w:tc>
         <w:tc>
           <w:tcPr>
-            <w:tcW w:w="1004" w:type="dxa"/>
+            <w:tcW w:w="1147" w:type="dxa"/>
             <w:tcBorders>
               <w:top w:val="nil"/>
               <w:left w:val="nil"/>
@@ -11813,7 +11867,7 @@
         </w:tc>
         <w:tc>
           <w:tcPr>
-            <w:tcW w:w="1748" w:type="dxa"/>
+            <w:tcW w:w="1605" w:type="dxa"/>
             <w:tcBorders>
               <w:top w:val="nil"/>
               <w:left w:val="nil"/>
@@ -12114,7 +12168,7 @@
         </w:tc>
         <w:tc>
           <w:tcPr>
-            <w:tcW w:w="1004" w:type="dxa"/>
+            <w:tcW w:w="1147" w:type="dxa"/>
             <w:tcBorders>
               <w:top w:val="single" w:sz="4" w:space="0" w:color="auto"/>
               <w:left w:val="single" w:sz="4" w:space="0" w:color="auto"/>
@@ -12151,7 +12205,7 @@
         </w:tc>
         <w:tc>
           <w:tcPr>
-            <w:tcW w:w="1748" w:type="dxa"/>
+            <w:tcW w:w="1605" w:type="dxa"/>
             <w:tcBorders>
               <w:top w:val="single" w:sz="4" w:space="0" w:color="auto"/>
               <w:left w:val="nil"/>
@@ -14561,7 +14615,17 @@
           <w:szCs w:val="18"/>
           <w:lang w:eastAsia="en-AU"/>
         </w:rPr>
-        <w:t>Icons help usability for initial users, but don’t look good aesthetically.</w:t>
+        <w:t>Icons help usability for initial users, but don’t look good aesthetically</w:t>
+      </w:r>
+      <w:r>
+        <w:rPr>
+          <w:rFonts w:eastAsia="Times New Roman" w:cstheme="minorHAnsi"/>
+          <w:color w:val="000000"/>
+          <w:sz w:val="18"/>
+          <w:szCs w:val="18"/>
+          <w:lang w:eastAsia="en-AU"/>
+        </w:rPr>
+        <w:t xml:space="preserve"> and take up space.</w:t>
       </w:r>
     </w:p>
     <w:p>
@@ -14583,7 +14647,27 @@
           <w:szCs w:val="18"/>
           <w:lang w:eastAsia="en-AU"/>
         </w:rPr>
-        <w:t>Buttons make the UI more upfront but take space away from the graph and look anaesthetics.</w:t>
+        <w:t xml:space="preserve">Buttons make the UI more upfront but take space away from the graph and look </w:t>
+      </w:r>
+      <w:r>
+        <w:rPr>
+          <w:rFonts w:eastAsia="Times New Roman" w:cstheme="minorHAnsi"/>
+          <w:color w:val="000000"/>
+          <w:sz w:val="18"/>
+          <w:szCs w:val="18"/>
+          <w:lang w:eastAsia="en-AU"/>
+        </w:rPr>
+        <w:t>un-</w:t>
+      </w:r>
+      <w:r>
+        <w:rPr>
+          <w:rFonts w:eastAsia="Times New Roman" w:cstheme="minorHAnsi"/>
+          <w:color w:val="000000"/>
+          <w:sz w:val="18"/>
+          <w:szCs w:val="18"/>
+          <w:lang w:eastAsia="en-AU"/>
+        </w:rPr>
+        <w:t>aesthetic.</w:t>
       </w:r>
     </w:p>
     <w:p>
@@ -14665,13 +14749,23 @@
           <w:sz w:val="18"/>
           <w:szCs w:val="18"/>
         </w:rPr>
-        <w:t>Our design focuses on practicality and usability of the end user</w:t>
+        <w:t>The</w:t>
+      </w:r>
+      <w:r>
+        <w:rPr>
+          <w:rFonts w:cstheme="minorHAnsi"/>
+          <w:color w:val="000000" w:themeColor="text1"/>
+          <w:sz w:val="18"/>
+          <w:szCs w:val="18"/>
+        </w:rPr>
+        <w:t xml:space="preserve"> design focuses on practicality and usability of the end user</w:t>
       </w:r>
     </w:p>
     <w:p>
       <w:pPr>
         <w:rPr>
           <w:rFonts w:cstheme="minorHAnsi"/>
+          <w:b/>
           <w:color w:val="000000" w:themeColor="text1"/>
           <w:sz w:val="18"/>
           <w:szCs w:val="18"/>
@@ -14680,18 +14774,39 @@
       <w:r>
         <w:rPr>
           <w:rFonts w:cstheme="minorHAnsi"/>
-          <w:color w:val="000000" w:themeColor="text1"/>
-          <w:sz w:val="18"/>
-          <w:szCs w:val="18"/>
-        </w:rPr>
-        <w:t>Changes</w:t>
+          <w:b/>
+          <w:color w:val="000000" w:themeColor="text1"/>
+          <w:sz w:val="18"/>
+          <w:szCs w:val="18"/>
+        </w:rPr>
+        <w:t>4 – Development of the software</w:t>
+      </w:r>
+      <w:r>
+        <w:rPr>
+          <w:rFonts w:cstheme="minorHAnsi"/>
+          <w:b/>
+          <w:color w:val="000000" w:themeColor="text1"/>
+          <w:sz w:val="18"/>
+          <w:szCs w:val="18"/>
+        </w:rPr>
+        <w:t>,</w:t>
+      </w:r>
+      <w:r>
+        <w:rPr>
+          <w:rFonts w:cstheme="minorHAnsi"/>
+          <w:b/>
+          <w:color w:val="000000" w:themeColor="text1"/>
+          <w:sz w:val="18"/>
+          <w:szCs w:val="18"/>
+        </w:rPr>
+        <w:t xml:space="preserve"> 30 marks</w:t>
       </w:r>
     </w:p>
     <w:p>
       <w:pPr>
-        <w:ind w:firstLine="720"/>
-        <w:rPr>
-          <w:rFonts w:cstheme="minorHAnsi"/>
+        <w:rPr>
+          <w:rFonts w:cstheme="minorHAnsi"/>
+          <w:b/>
           <w:color w:val="000000" w:themeColor="text1"/>
           <w:sz w:val="18"/>
           <w:szCs w:val="18"/>
@@ -14700,16 +14815,16 @@
       <w:r>
         <w:rPr>
           <w:rFonts w:cstheme="minorHAnsi"/>
-          <w:color w:val="000000" w:themeColor="text1"/>
-          <w:sz w:val="18"/>
-          <w:szCs w:val="18"/>
-        </w:rPr>
-        <w:t>Compound settings is merging into open</w:t>
+          <w:b/>
+          <w:color w:val="000000" w:themeColor="text1"/>
+          <w:sz w:val="18"/>
+          <w:szCs w:val="18"/>
+        </w:rPr>
+        <w:t>4.1</w:t>
       </w:r>
     </w:p>
     <w:p>
       <w:pPr>
-        <w:ind w:firstLine="720"/>
         <w:rPr>
           <w:rFonts w:cstheme="minorHAnsi"/>
           <w:color w:val="000000" w:themeColor="text1"/>
@@ -14724,14 +14839,23 @@
           <w:sz w:val="18"/>
           <w:szCs w:val="18"/>
         </w:rPr>
-        <w:t>Help will open Flies where the user can search through documentation rather than in the application</w:t>
+        <w:t>Git and OneDrive were implemented as mentioned</w:t>
+      </w:r>
+      <w:r>
+        <w:rPr>
+          <w:rFonts w:cstheme="minorHAnsi"/>
+          <w:color w:val="000000" w:themeColor="text1"/>
+          <w:sz w:val="18"/>
+          <w:szCs w:val="18"/>
+        </w:rPr>
+        <w:t>,</w:t>
       </w:r>
     </w:p>
     <w:p>
       <w:pPr>
-        <w:ind w:firstLine="720"/>
-        <w:rPr>
-          <w:rFonts w:cstheme="minorHAnsi"/>
+        <w:rPr>
+          <w:rFonts w:cstheme="minorHAnsi"/>
+          <w:b/>
           <w:color w:val="000000" w:themeColor="text1"/>
           <w:sz w:val="18"/>
           <w:szCs w:val="18"/>
@@ -14740,18 +14864,18 @@
       <w:r>
         <w:rPr>
           <w:rFonts w:cstheme="minorHAnsi"/>
-          <w:color w:val="000000" w:themeColor="text1"/>
-          <w:sz w:val="18"/>
-          <w:szCs w:val="18"/>
-        </w:rPr>
-        <w:t>The addition of a toolbar means the graph can be manipulated</w:t>
+          <w:b/>
+          <w:color w:val="000000" w:themeColor="text1"/>
+          <w:sz w:val="18"/>
+          <w:szCs w:val="18"/>
+        </w:rPr>
+        <w:t>4.2</w:t>
       </w:r>
     </w:p>
     <w:p>
       <w:pPr>
         <w:rPr>
           <w:rFonts w:cstheme="minorHAnsi"/>
-          <w:b/>
           <w:color w:val="000000" w:themeColor="text1"/>
           <w:sz w:val="18"/>
           <w:szCs w:val="18"/>
@@ -14760,32 +14884,11 @@
       <w:r>
         <w:rPr>
           <w:rFonts w:cstheme="minorHAnsi"/>
-          <w:b/>
-          <w:color w:val="000000" w:themeColor="text1"/>
-          <w:sz w:val="18"/>
-          <w:szCs w:val="18"/>
-        </w:rPr>
-        <w:t>4 – Development of the software</w:t>
-      </w:r>
-      <w:r>
-        <w:rPr>
-          <w:rFonts w:cstheme="minorHAnsi"/>
-          <w:b/>
-          <w:color w:val="000000" w:themeColor="text1"/>
-          <w:sz w:val="18"/>
-          <w:szCs w:val="18"/>
-        </w:rPr>
-        <w:t>,</w:t>
-      </w:r>
-      <w:r>
-        <w:rPr>
-          <w:rFonts w:cstheme="minorHAnsi"/>
-          <w:b/>
-          <w:color w:val="000000" w:themeColor="text1"/>
-          <w:sz w:val="18"/>
-          <w:szCs w:val="18"/>
-        </w:rPr>
-        <w:t xml:space="preserve"> 30 marks</w:t>
+          <w:color w:val="000000" w:themeColor="text1"/>
+          <w:sz w:val="18"/>
+          <w:szCs w:val="18"/>
+        </w:rPr>
+        <w:t>Excels are used for date storage.</w:t>
       </w:r>
     </w:p>
     <w:p>
@@ -14806,7 +14909,7 @@
           <w:sz w:val="18"/>
           <w:szCs w:val="18"/>
         </w:rPr>
-        <w:t>4.1</w:t>
+        <w:t>4.3 – 4.5</w:t>
       </w:r>
     </w:p>
     <w:p>
@@ -14825,16 +14928,16 @@
           <w:sz w:val="18"/>
           <w:szCs w:val="18"/>
         </w:rPr>
-        <w:t>Git and OneDrive were implemented as mentioned</w:t>
-      </w:r>
-      <w:r>
-        <w:rPr>
-          <w:rFonts w:cstheme="minorHAnsi"/>
-          <w:color w:val="000000" w:themeColor="text1"/>
-          <w:sz w:val="18"/>
-          <w:szCs w:val="18"/>
-        </w:rPr>
-        <w:t>,</w:t>
+        <w:t xml:space="preserve">This involved the UI, data and logic. A note on the </w:t>
+      </w:r>
+      <w:r>
+        <w:rPr>
+          <w:rFonts w:cstheme="minorHAnsi"/>
+          <w:color w:val="000000" w:themeColor="text1"/>
+          <w:sz w:val="18"/>
+          <w:szCs w:val="18"/>
+        </w:rPr>
+        <w:t>Data validation, rather than testing for any errors the program simply reads 0 for the file if it can not extract data and has no range checking. This makes the program simpler and means it is more reliable.</w:t>
       </w:r>
     </w:p>
     <w:p>
@@ -14855,7 +14958,7 @@
           <w:sz w:val="18"/>
           <w:szCs w:val="18"/>
         </w:rPr>
-        <w:t>4.2</w:t>
+        <w:t>4.6</w:t>
       </w:r>
     </w:p>
     <w:p>
@@ -14874,7 +14977,7 @@
           <w:sz w:val="18"/>
           <w:szCs w:val="18"/>
         </w:rPr>
-        <w:t>Excels are used for date storage.</w:t>
+        <w:t>Testing solution.</w:t>
       </w:r>
     </w:p>
     <w:p>
@@ -14895,7 +14998,7 @@
           <w:sz w:val="18"/>
           <w:szCs w:val="18"/>
         </w:rPr>
-        <w:t>4.3 – 4.5</w:t>
+        <w:t>4.7</w:t>
       </w:r>
     </w:p>
     <w:p>
@@ -14914,23 +15017,22 @@
           <w:sz w:val="18"/>
           <w:szCs w:val="18"/>
         </w:rPr>
-        <w:t xml:space="preserve">This involved the UI, data and logic. A note on the </w:t>
-      </w:r>
-      <w:r>
-        <w:rPr>
-          <w:rFonts w:cstheme="minorHAnsi"/>
-          <w:color w:val="000000" w:themeColor="text1"/>
-          <w:sz w:val="18"/>
-          <w:szCs w:val="18"/>
-        </w:rPr>
-        <w:t>Data validation, rather than testing for any errors the program simply reads 0 for the file if it can not extract data and has no range checking. This makes the program simpler and means it is more reliable.</w:t>
+        <w:t>Testing usability</w:t>
+      </w:r>
+      <w:r>
+        <w:rPr>
+          <w:rFonts w:cstheme="minorHAnsi"/>
+          <w:color w:val="000000" w:themeColor="text1"/>
+          <w:sz w:val="18"/>
+          <w:szCs w:val="18"/>
+        </w:rPr>
+        <w:t>:</w:t>
       </w:r>
     </w:p>
     <w:p>
       <w:pPr>
         <w:rPr>
           <w:rFonts w:cstheme="minorHAnsi"/>
-          <w:b/>
           <w:color w:val="000000" w:themeColor="text1"/>
           <w:sz w:val="18"/>
           <w:szCs w:val="18"/>
@@ -14939,12 +15041,11 @@
       <w:r>
         <w:rPr>
           <w:rFonts w:cstheme="minorHAnsi"/>
-          <w:b/>
-          <w:color w:val="000000" w:themeColor="text1"/>
-          <w:sz w:val="18"/>
-          <w:szCs w:val="18"/>
-        </w:rPr>
-        <w:t>4.6</w:t>
+          <w:color w:val="000000" w:themeColor="text1"/>
+          <w:sz w:val="18"/>
+          <w:szCs w:val="18"/>
+        </w:rPr>
+        <w:t>Functional requirements like graphing and recommendations will obviously be tested, as well as non-functional requirements like performance and reliability.</w:t>
       </w:r>
     </w:p>
     <w:p>
@@ -14963,14 +15064,13 @@
           <w:sz w:val="18"/>
           <w:szCs w:val="18"/>
         </w:rPr>
-        <w:t>Testing solution.</w:t>
+        <w:t>Tests will be carried out on CCC office employees, those most likely to use the software.</w:t>
       </w:r>
     </w:p>
     <w:p>
       <w:pPr>
         <w:rPr>
           <w:rFonts w:cstheme="minorHAnsi"/>
-          <w:b/>
           <w:color w:val="000000" w:themeColor="text1"/>
           <w:sz w:val="18"/>
           <w:szCs w:val="18"/>
@@ -14979,12 +15079,11 @@
       <w:r>
         <w:rPr>
           <w:rFonts w:cstheme="minorHAnsi"/>
-          <w:b/>
-          <w:color w:val="000000" w:themeColor="text1"/>
-          <w:sz w:val="18"/>
-          <w:szCs w:val="18"/>
-        </w:rPr>
-        <w:t>4.7</w:t>
+          <w:color w:val="000000" w:themeColor="text1"/>
+          <w:sz w:val="18"/>
+          <w:szCs w:val="18"/>
+        </w:rPr>
+        <w:t>Test metrics will include time to decide and how many mistakes they made in navigating the UI.</w:t>
       </w:r>
     </w:p>
     <w:p>
@@ -15003,16 +15102,7 @@
           <w:sz w:val="18"/>
           <w:szCs w:val="18"/>
         </w:rPr>
-        <w:t>Testing usability</w:t>
-      </w:r>
-      <w:r>
-        <w:rPr>
-          <w:rFonts w:cstheme="minorHAnsi"/>
-          <w:color w:val="000000" w:themeColor="text1"/>
-          <w:sz w:val="18"/>
-          <w:szCs w:val="18"/>
-        </w:rPr>
-        <w:t>:</w:t>
+        <w:t>The following list of questions will also be used:</w:t>
       </w:r>
     </w:p>
     <w:p>
@@ -15031,7 +15121,8 @@
           <w:sz w:val="18"/>
           <w:szCs w:val="18"/>
         </w:rPr>
-        <w:t>Functional requirements like graphing and recommendations will obviously be tested, as well as non-functional requirements like performance and reliability.</w:t>
+        <w:tab/>
+        <w:t>How would you rate this software’s usability?</w:t>
       </w:r>
     </w:p>
     <w:p>
@@ -15050,7 +15141,8 @@
           <w:sz w:val="18"/>
           <w:szCs w:val="18"/>
         </w:rPr>
-        <w:t>Tests will be carried out on CCC office employees, those most likely to use the software.</w:t>
+        <w:tab/>
+        <w:t>Is there any way you could see it improved?</w:t>
       </w:r>
     </w:p>
     <w:p>
@@ -15069,7 +15161,8 @@
           <w:sz w:val="18"/>
           <w:szCs w:val="18"/>
         </w:rPr>
-        <w:t>Test metrics will include time to decide and how many mistakes they made in navigating the UI.</w:t>
+        <w:tab/>
+        <w:t>Does it complete its function?</w:t>
       </w:r>
     </w:p>
     <w:p>
@@ -15088,7 +15181,8 @@
           <w:sz w:val="18"/>
           <w:szCs w:val="18"/>
         </w:rPr>
-        <w:t>The following list of questions will also be used:</w:t>
+        <w:tab/>
+        <w:t>Is there anything you would change to make it more functional?</w:t>
       </w:r>
     </w:p>
     <w:p>
@@ -15107,68 +15201,7 @@
           <w:sz w:val="18"/>
           <w:szCs w:val="18"/>
         </w:rPr>
-        <w:tab/>
-        <w:t>How would you rate this software’s usability?</w:t>
-      </w:r>
-    </w:p>
-    <w:p>
-      <w:pPr>
-        <w:rPr>
-          <w:rFonts w:cstheme="minorHAnsi"/>
-          <w:color w:val="000000" w:themeColor="text1"/>
-          <w:sz w:val="18"/>
-          <w:szCs w:val="18"/>
-        </w:rPr>
-      </w:pPr>
-      <w:r>
-        <w:rPr>
-          <w:rFonts w:cstheme="minorHAnsi"/>
-          <w:color w:val="000000" w:themeColor="text1"/>
-          <w:sz w:val="18"/>
-          <w:szCs w:val="18"/>
-        </w:rPr>
-        <w:tab/>
-        <w:t>Is there any way you could see it improved?</w:t>
-      </w:r>
-    </w:p>
-    <w:p>
-      <w:pPr>
-        <w:rPr>
-          <w:rFonts w:cstheme="minorHAnsi"/>
-          <w:color w:val="000000" w:themeColor="text1"/>
-          <w:sz w:val="18"/>
-          <w:szCs w:val="18"/>
-        </w:rPr>
-      </w:pPr>
-      <w:r>
-        <w:rPr>
-          <w:rFonts w:cstheme="minorHAnsi"/>
-          <w:color w:val="000000" w:themeColor="text1"/>
-          <w:sz w:val="18"/>
-          <w:szCs w:val="18"/>
-        </w:rPr>
-        <w:tab/>
-        <w:t>Does it complete its function?</w:t>
-      </w:r>
-    </w:p>
-    <w:p>
-      <w:pPr>
-        <w:rPr>
-          <w:rFonts w:cstheme="minorHAnsi"/>
-          <w:color w:val="000000" w:themeColor="text1"/>
-          <w:sz w:val="18"/>
-          <w:szCs w:val="18"/>
-        </w:rPr>
-      </w:pPr>
-      <w:r>
-        <w:rPr>
-          <w:rFonts w:cstheme="minorHAnsi"/>
-          <w:color w:val="000000" w:themeColor="text1"/>
-          <w:sz w:val="18"/>
-          <w:szCs w:val="18"/>
-        </w:rPr>
-        <w:tab/>
-        <w:t>Is there anything you would change to make it more functional?</w:t>
+        <w:t>Success will involve the user completing the function with minimal intervention.</w:t>
       </w:r>
     </w:p>
     <w:p>
@@ -15297,6 +15330,7 @@
           <w:sz w:val="18"/>
           <w:szCs w:val="18"/>
         </w:rPr>
+        <w:lastRenderedPageBreak/>
         <w:t>User 1</w:t>
       </w:r>
     </w:p>
@@ -16794,6 +16828,15 @@
         </w:rPr>
         <w:t>think it needs a manual, or at least a clear drop-down help menu. Perhaps it could become more intuitive by being able to easier load new soils and compost samples</w:t>
       </w:r>
+      <w:r>
+        <w:rPr>
+          <w:rFonts w:cstheme="minorHAnsi"/>
+          <w:color w:val="000000" w:themeColor="text1"/>
+          <w:sz w:val="18"/>
+          <w:szCs w:val="18"/>
+        </w:rPr>
+        <w:t xml:space="preserve">. Labelling the soil would also be good. </w:t>
+      </w:r>
     </w:p>
     <w:p>
       <w:pPr>
@@ -17001,6 +17044,7 @@
                 <w:szCs w:val="18"/>
                 <w:lang w:eastAsia="en-AU"/>
               </w:rPr>
+              <w:lastRenderedPageBreak/>
               <w:t>Item Tested</w:t>
             </w:r>
           </w:p>
@@ -17415,7 +17459,17 @@
                 <w:szCs w:val="18"/>
                 <w:lang w:eastAsia="en-AU"/>
               </w:rPr>
-              <w:t>5 sec, right clicked.</w:t>
+              <w:t>5 sec, right clicked</w:t>
+            </w:r>
+            <w:r>
+              <w:rPr>
+                <w:rFonts w:ascii="Calibri" w:eastAsia="Times New Roman" w:hAnsi="Calibri" w:cs="Calibri"/>
+                <w:color w:val="000000"/>
+                <w:sz w:val="18"/>
+                <w:szCs w:val="18"/>
+                <w:lang w:eastAsia="en-AU"/>
+              </w:rPr>
+              <w:t xml:space="preserve"> before left.</w:t>
             </w:r>
           </w:p>
         </w:tc>
@@ -18371,84 +18425,6 @@
       <w:pPr>
         <w:rPr>
           <w:rFonts w:cstheme="minorHAnsi"/>
-          <w:b/>
-          <w:color w:val="000000" w:themeColor="text1"/>
-          <w:sz w:val="18"/>
-          <w:szCs w:val="18"/>
-        </w:rPr>
-      </w:pPr>
-      <w:r>
-        <w:rPr>
-          <w:rFonts w:cstheme="minorHAnsi"/>
-          <w:b/>
-          <w:color w:val="000000" w:themeColor="text1"/>
-          <w:sz w:val="18"/>
-          <w:szCs w:val="18"/>
-        </w:rPr>
-        <w:t>4.9 + 4.10</w:t>
-      </w:r>
-    </w:p>
-    <w:p>
-      <w:pPr>
-        <w:rPr>
-          <w:rFonts w:cstheme="minorHAnsi"/>
-          <w:color w:val="000000" w:themeColor="text1"/>
-          <w:sz w:val="18"/>
-          <w:szCs w:val="18"/>
-        </w:rPr>
-      </w:pPr>
-      <w:r>
-        <w:rPr>
-          <w:rFonts w:cstheme="minorHAnsi"/>
-          <w:color w:val="000000" w:themeColor="text1"/>
-          <w:sz w:val="18"/>
-          <w:szCs w:val="18"/>
-        </w:rPr>
-        <w:t>200-word report</w:t>
-      </w:r>
-    </w:p>
-    <w:p>
-      <w:pPr>
-        <w:rPr>
-          <w:rFonts w:cstheme="minorHAnsi"/>
-          <w:color w:val="000000" w:themeColor="text1"/>
-          <w:sz w:val="18"/>
-          <w:szCs w:val="18"/>
-        </w:rPr>
-      </w:pPr>
-      <w:r>
-        <w:rPr>
-          <w:rFonts w:cstheme="minorHAnsi"/>
-          <w:color w:val="000000" w:themeColor="text1"/>
-          <w:sz w:val="18"/>
-          <w:szCs w:val="18"/>
-        </w:rPr>
-        <w:t>Labels for soil and ideal values</w:t>
-      </w:r>
-    </w:p>
-    <w:p>
-      <w:pPr>
-        <w:rPr>
-          <w:rFonts w:cstheme="minorHAnsi"/>
-          <w:color w:val="000000" w:themeColor="text1"/>
-          <w:sz w:val="18"/>
-          <w:szCs w:val="18"/>
-        </w:rPr>
-      </w:pPr>
-      <w:r>
-        <w:rPr>
-          <w:rFonts w:cstheme="minorHAnsi"/>
-          <w:color w:val="000000" w:themeColor="text1"/>
-          <w:sz w:val="18"/>
-          <w:szCs w:val="18"/>
-        </w:rPr>
-        <w:t xml:space="preserve">Depth time </w:t>
-      </w:r>
-    </w:p>
-    <w:p>
-      <w:pPr>
-        <w:rPr>
-          <w:rFonts w:cstheme="minorHAnsi"/>
           <w:color w:val="000000" w:themeColor="text1"/>
           <w:sz w:val="18"/>
           <w:szCs w:val="18"/>
@@ -18489,26 +18465,6 @@
       <w:pPr>
         <w:rPr>
           <w:rFonts w:cstheme="minorHAnsi"/>
-          <w:b/>
-          <w:color w:val="000000" w:themeColor="text1"/>
-          <w:sz w:val="18"/>
-          <w:szCs w:val="18"/>
-        </w:rPr>
-      </w:pPr>
-      <w:r>
-        <w:rPr>
-          <w:rFonts w:cstheme="minorHAnsi"/>
-          <w:color w:val="000000" w:themeColor="text1"/>
-          <w:sz w:val="18"/>
-          <w:szCs w:val="18"/>
-        </w:rPr>
-        <w:tab/>
-      </w:r>
-    </w:p>
-    <w:p>
-      <w:pPr>
-        <w:rPr>
-          <w:rFonts w:cstheme="minorHAnsi"/>
           <w:color w:val="000000" w:themeColor="text1"/>
           <w:sz w:val="18"/>
           <w:szCs w:val="18"/>
@@ -18524,8 +18480,1833 @@
           <w:szCs w:val="18"/>
         </w:rPr>
       </w:pPr>
+    </w:p>
+    <w:p>
+      <w:pPr>
+        <w:rPr>
+          <w:rFonts w:cstheme="minorHAnsi"/>
+          <w:b/>
+          <w:color w:val="000000" w:themeColor="text1"/>
+          <w:sz w:val="18"/>
+          <w:szCs w:val="18"/>
+        </w:rPr>
+      </w:pPr>
+      <w:r>
+        <w:rPr>
+          <w:rFonts w:cstheme="minorHAnsi"/>
+          <w:b/>
+          <w:color w:val="000000" w:themeColor="text1"/>
+          <w:sz w:val="18"/>
+          <w:szCs w:val="18"/>
+        </w:rPr>
+        <w:t>4.9 + 4.10</w:t>
+      </w:r>
+      <w:r>
+        <w:rPr>
+          <w:rFonts w:cstheme="minorHAnsi"/>
+          <w:b/>
+          <w:color w:val="000000" w:themeColor="text1"/>
+          <w:sz w:val="18"/>
+          <w:szCs w:val="18"/>
+        </w:rPr>
+        <w:t>+4.1</w:t>
+      </w:r>
+    </w:p>
+    <w:p>
+      <w:pPr>
+        <w:rPr>
+          <w:rFonts w:cstheme="minorHAnsi"/>
+          <w:color w:val="000000" w:themeColor="text1"/>
+          <w:sz w:val="18"/>
+          <w:szCs w:val="18"/>
+        </w:rPr>
+      </w:pPr>
+      <w:r>
+        <w:rPr>
+          <w:rFonts w:cstheme="minorHAnsi"/>
+          <w:color w:val="000000" w:themeColor="text1"/>
+          <w:sz w:val="18"/>
+          <w:szCs w:val="18"/>
+        </w:rPr>
+        <w:t>100-</w:t>
+      </w:r>
+      <w:r>
+        <w:rPr>
+          <w:rFonts w:cstheme="minorHAnsi"/>
+          <w:color w:val="000000" w:themeColor="text1"/>
+          <w:sz w:val="18"/>
+          <w:szCs w:val="18"/>
+        </w:rPr>
+        <w:t>200</w:t>
+      </w:r>
+      <w:r>
+        <w:rPr>
+          <w:rFonts w:cstheme="minorHAnsi"/>
+          <w:color w:val="000000" w:themeColor="text1"/>
+          <w:sz w:val="18"/>
+          <w:szCs w:val="18"/>
+        </w:rPr>
+        <w:t>-</w:t>
+      </w:r>
+      <w:r>
+        <w:rPr>
+          <w:rFonts w:cstheme="minorHAnsi"/>
+          <w:color w:val="000000" w:themeColor="text1"/>
+          <w:sz w:val="18"/>
+          <w:szCs w:val="18"/>
+        </w:rPr>
+        <w:t>word report</w:t>
+      </w:r>
+    </w:p>
+    <w:p>
+      <w:pPr>
+        <w:rPr>
+          <w:rFonts w:cstheme="minorHAnsi"/>
+          <w:color w:val="000000" w:themeColor="text1"/>
+          <w:sz w:val="18"/>
+          <w:szCs w:val="18"/>
+        </w:rPr>
+      </w:pPr>
+    </w:p>
+    <w:p>
+      <w:pPr>
+        <w:rPr>
+          <w:rFonts w:cstheme="minorHAnsi"/>
+          <w:color w:val="000000" w:themeColor="text1"/>
+          <w:sz w:val="18"/>
+          <w:szCs w:val="18"/>
+        </w:rPr>
+      </w:pPr>
+      <w:r>
+        <w:rPr>
+          <w:rFonts w:cstheme="minorHAnsi"/>
+          <w:color w:val="000000" w:themeColor="text1"/>
+          <w:sz w:val="18"/>
+          <w:szCs w:val="18"/>
+        </w:rPr>
+        <w:t xml:space="preserve">It’s clear from the interview that the software the software is usable and functional. Usability </w:t>
+      </w:r>
+      <w:r>
+        <w:rPr>
+          <w:rFonts w:cstheme="minorHAnsi"/>
+          <w:color w:val="000000" w:themeColor="text1"/>
+          <w:sz w:val="18"/>
+          <w:szCs w:val="18"/>
+        </w:rPr>
+        <w:t>could</w:t>
+      </w:r>
+      <w:r>
+        <w:rPr>
+          <w:rFonts w:cstheme="minorHAnsi"/>
+          <w:color w:val="000000" w:themeColor="text1"/>
+          <w:sz w:val="18"/>
+          <w:szCs w:val="18"/>
+        </w:rPr>
+        <w:t xml:space="preserve"> be improved by the ideas </w:t>
+      </w:r>
+      <w:r>
+        <w:rPr>
+          <w:rFonts w:cstheme="minorHAnsi"/>
+          <w:color w:val="000000" w:themeColor="text1"/>
+          <w:sz w:val="18"/>
+          <w:szCs w:val="18"/>
+        </w:rPr>
+        <w:t xml:space="preserve">mentioned but being able to create new soil tests is outside the scope. Other ideas like labelling the soil and ideal graphs and more user-oriented documentation in the help menu will be implemented. Both participants who took the usability test were advocates for manuals and not familiar with designing software intuitively, so it is important to have accessible documentation if many employees are in this habit. </w:t>
+      </w:r>
+      <w:r>
+        <w:rPr>
+          <w:rFonts w:cstheme="minorHAnsi"/>
+          <w:color w:val="000000" w:themeColor="text1"/>
+          <w:sz w:val="18"/>
+          <w:szCs w:val="18"/>
+        </w:rPr>
+        <w:t>At times in testing</w:t>
+      </w:r>
+      <w:r>
+        <w:rPr>
+          <w:rFonts w:cstheme="minorHAnsi"/>
+          <w:color w:val="000000" w:themeColor="text1"/>
+          <w:sz w:val="18"/>
+          <w:szCs w:val="18"/>
+        </w:rPr>
+        <w:t>,</w:t>
+      </w:r>
+      <w:r>
+        <w:rPr>
+          <w:rFonts w:cstheme="minorHAnsi"/>
+          <w:color w:val="000000" w:themeColor="text1"/>
+          <w:sz w:val="18"/>
+          <w:szCs w:val="18"/>
+        </w:rPr>
+        <w:t xml:space="preserve"> a</w:t>
+      </w:r>
+      <w:r>
+        <w:rPr>
+          <w:rFonts w:cstheme="minorHAnsi"/>
+          <w:color w:val="000000" w:themeColor="text1"/>
+          <w:sz w:val="18"/>
+          <w:szCs w:val="18"/>
+        </w:rPr>
+        <w:t xml:space="preserve"> </w:t>
+      </w:r>
+      <w:r>
+        <w:rPr>
+          <w:rFonts w:cstheme="minorHAnsi"/>
+          <w:color w:val="000000" w:themeColor="text1"/>
+          <w:sz w:val="18"/>
+          <w:szCs w:val="18"/>
+        </w:rPr>
+        <w:t>participant</w:t>
+      </w:r>
+      <w:r>
+        <w:rPr>
+          <w:rFonts w:cstheme="minorHAnsi"/>
+          <w:color w:val="000000" w:themeColor="text1"/>
+          <w:sz w:val="18"/>
+          <w:szCs w:val="18"/>
+        </w:rPr>
+        <w:t xml:space="preserve"> </w:t>
+      </w:r>
+      <w:r>
+        <w:rPr>
+          <w:rFonts w:cstheme="minorHAnsi"/>
+          <w:color w:val="000000" w:themeColor="text1"/>
+          <w:sz w:val="18"/>
+          <w:szCs w:val="18"/>
+        </w:rPr>
+        <w:t>lack</w:t>
+      </w:r>
+      <w:r>
+        <w:rPr>
+          <w:rFonts w:cstheme="minorHAnsi"/>
+          <w:color w:val="000000" w:themeColor="text1"/>
+          <w:sz w:val="18"/>
+          <w:szCs w:val="18"/>
+        </w:rPr>
+        <w:t xml:space="preserve"> understanding of what the software was supposed to do was</w:t>
+      </w:r>
+      <w:r>
+        <w:rPr>
+          <w:rFonts w:cstheme="minorHAnsi"/>
+          <w:color w:val="000000" w:themeColor="text1"/>
+          <w:sz w:val="18"/>
+          <w:szCs w:val="18"/>
+        </w:rPr>
+        <w:t xml:space="preserve"> a bigger barrier to using it than the software and should be explained in documentation.</w:t>
+      </w:r>
+      <w:r>
+        <w:rPr>
+          <w:rFonts w:cstheme="minorHAnsi"/>
+          <w:color w:val="000000" w:themeColor="text1"/>
+          <w:sz w:val="18"/>
+          <w:szCs w:val="18"/>
+        </w:rPr>
+        <w:t xml:space="preserve"> </w:t>
+      </w:r>
+      <w:r>
+        <w:rPr>
+          <w:rFonts w:cstheme="minorHAnsi"/>
+          <w:color w:val="000000" w:themeColor="text1"/>
+          <w:sz w:val="18"/>
+          <w:szCs w:val="18"/>
+        </w:rPr>
+        <w:t xml:space="preserve">On a slide note, we </w:t>
+      </w:r>
+      <w:r>
+        <w:rPr>
+          <w:rFonts w:cstheme="minorHAnsi"/>
+          <w:color w:val="000000" w:themeColor="text1"/>
+          <w:sz w:val="18"/>
+          <w:szCs w:val="18"/>
+        </w:rPr>
+        <w:t xml:space="preserve">also discussed other variables that could impact how accurate the program was, like depth and nutrient runoff, </w:t>
+      </w:r>
+      <w:r>
+        <w:rPr>
+          <w:rFonts w:cstheme="minorHAnsi"/>
+          <w:color w:val="000000" w:themeColor="text1"/>
+          <w:sz w:val="18"/>
+          <w:szCs w:val="18"/>
+        </w:rPr>
+        <w:t xml:space="preserve">but </w:t>
+      </w:r>
+      <w:r>
+        <w:rPr>
+          <w:rFonts w:cstheme="minorHAnsi"/>
+          <w:color w:val="000000" w:themeColor="text1"/>
+          <w:sz w:val="18"/>
+          <w:szCs w:val="18"/>
+        </w:rPr>
+        <w:t xml:space="preserve">the consensus was that this program was </w:t>
+      </w:r>
+      <w:r>
+        <w:rPr>
+          <w:rFonts w:cstheme="minorHAnsi"/>
+          <w:color w:val="000000" w:themeColor="text1"/>
+          <w:sz w:val="18"/>
+          <w:szCs w:val="18"/>
+        </w:rPr>
+        <w:t>a major improvement over the previous method</w:t>
+      </w:r>
+    </w:p>
+    <w:p>
+      <w:pPr>
+        <w:rPr>
+          <w:rFonts w:cstheme="minorHAnsi"/>
+          <w:color w:val="000000" w:themeColor="text1"/>
+          <w:sz w:val="18"/>
+          <w:szCs w:val="18"/>
+        </w:rPr>
+      </w:pPr>
+    </w:p>
+    <w:p>
+      <w:pPr>
+        <w:rPr>
+          <w:rFonts w:cstheme="minorHAnsi"/>
+          <w:b/>
+          <w:color w:val="000000" w:themeColor="text1"/>
+          <w:sz w:val="18"/>
+          <w:szCs w:val="18"/>
+        </w:rPr>
+      </w:pPr>
+      <w:r>
+        <w:rPr>
+          <w:rFonts w:cstheme="minorHAnsi"/>
+          <w:b/>
+          <w:color w:val="000000" w:themeColor="text1"/>
+          <w:sz w:val="18"/>
+          <w:szCs w:val="18"/>
+        </w:rPr>
+        <w:t>4.12</w:t>
+      </w:r>
+    </w:p>
+    <w:p>
+      <w:pPr>
+        <w:rPr>
+          <w:rFonts w:cstheme="minorHAnsi"/>
+          <w:color w:val="000000" w:themeColor="text1"/>
+          <w:sz w:val="18"/>
+          <w:szCs w:val="18"/>
+        </w:rPr>
+      </w:pPr>
+      <w:r>
+        <w:rPr>
+          <w:rFonts w:cstheme="minorHAnsi"/>
+          <w:color w:val="000000" w:themeColor="text1"/>
+          <w:sz w:val="18"/>
+          <w:szCs w:val="18"/>
+        </w:rPr>
+        <w:t>Evaluation</w:t>
+      </w:r>
+    </w:p>
+    <w:p>
+      <w:pPr>
+        <w:rPr>
+          <w:rFonts w:cstheme="minorHAnsi"/>
+          <w:b/>
+          <w:color w:val="000000" w:themeColor="text1"/>
+          <w:sz w:val="18"/>
+          <w:szCs w:val="18"/>
+        </w:rPr>
+      </w:pPr>
+      <w:r>
+        <w:rPr>
+          <w:rFonts w:cstheme="minorHAnsi"/>
+          <w:b/>
+          <w:color w:val="000000" w:themeColor="text1"/>
+          <w:sz w:val="18"/>
+          <w:szCs w:val="18"/>
+        </w:rPr>
+        <w:t>4.13</w:t>
+      </w:r>
+    </w:p>
+    <w:p>
+      <w:pPr>
+        <w:rPr>
+          <w:rFonts w:cstheme="minorHAnsi"/>
+          <w:color w:val="000000" w:themeColor="text1"/>
+          <w:sz w:val="18"/>
+          <w:szCs w:val="18"/>
+        </w:rPr>
+      </w:pPr>
+      <w:r>
+        <w:rPr>
+          <w:rFonts w:cstheme="minorHAnsi"/>
+          <w:color w:val="000000" w:themeColor="text1"/>
+          <w:sz w:val="18"/>
+          <w:szCs w:val="18"/>
+        </w:rPr>
+        <w:t>Report on solution requirements</w:t>
+      </w:r>
+    </w:p>
+    <w:p>
+      <w:pPr>
+        <w:rPr>
+          <w:rFonts w:cstheme="minorHAnsi"/>
+          <w:b/>
+          <w:color w:val="000000" w:themeColor="text1"/>
+          <w:sz w:val="18"/>
+          <w:szCs w:val="18"/>
+          <w:lang w:val="en-US"/>
+        </w:rPr>
+      </w:pPr>
+      <w:r>
+        <w:rPr>
+          <w:rFonts w:cstheme="minorHAnsi"/>
+          <w:b/>
+          <w:color w:val="000000" w:themeColor="text1"/>
+          <w:sz w:val="18"/>
+          <w:szCs w:val="18"/>
+          <w:lang w:val="en-US"/>
+        </w:rPr>
+        <w:t>Functional requirements -</w:t>
+      </w:r>
+    </w:p>
+    <w:p>
+      <w:pPr>
+        <w:rPr>
+          <w:rFonts w:cstheme="minorHAnsi"/>
+          <w:b/>
+          <w:color w:val="000000" w:themeColor="text1"/>
+          <w:sz w:val="18"/>
+          <w:szCs w:val="18"/>
+          <w:lang w:val="en-US"/>
+        </w:rPr>
+      </w:pPr>
+      <w:r>
+        <w:rPr>
+          <w:rFonts w:cstheme="minorHAnsi"/>
+          <w:b/>
+          <w:color w:val="000000" w:themeColor="text1"/>
+          <w:sz w:val="18"/>
+          <w:szCs w:val="18"/>
+          <w:lang w:val="en-US"/>
+        </w:rPr>
+        <w:tab/>
+        <w:t xml:space="preserve"> Graph and store nutrient values for soil and compost. </w:t>
+      </w:r>
+    </w:p>
+    <w:p>
+      <w:pPr>
+        <w:rPr>
+          <w:rFonts w:cstheme="minorHAnsi"/>
+          <w:color w:val="000000" w:themeColor="text1"/>
+          <w:sz w:val="18"/>
+          <w:szCs w:val="18"/>
+          <w:lang w:val="en-US"/>
+        </w:rPr>
+      </w:pPr>
+      <w:r>
+        <w:rPr>
+          <w:rFonts w:cstheme="minorHAnsi"/>
+          <w:color w:val="000000" w:themeColor="text1"/>
+          <w:sz w:val="18"/>
+          <w:szCs w:val="18"/>
+          <w:lang w:val="en-US"/>
+        </w:rPr>
+        <w:tab/>
+        <w:t>The program meets these requirements</w:t>
+      </w:r>
+    </w:p>
+    <w:p>
+      <w:pPr>
+        <w:rPr>
+          <w:rFonts w:cstheme="minorHAnsi"/>
+          <w:b/>
+          <w:color w:val="000000" w:themeColor="text1"/>
+          <w:sz w:val="18"/>
+          <w:szCs w:val="18"/>
+          <w:lang w:val="en-US"/>
+        </w:rPr>
+      </w:pPr>
+      <w:r>
+        <w:rPr>
+          <w:rFonts w:cstheme="minorHAnsi"/>
+          <w:b/>
+          <w:color w:val="000000" w:themeColor="text1"/>
+          <w:sz w:val="18"/>
+          <w:szCs w:val="18"/>
+          <w:lang w:val="en-US"/>
+        </w:rPr>
+        <w:t>Non-Functional requirements -</w:t>
+      </w:r>
+    </w:p>
+    <w:p>
+      <w:pPr>
+        <w:ind w:firstLine="720"/>
+        <w:rPr>
+          <w:rFonts w:cstheme="minorHAnsi"/>
+          <w:b/>
+          <w:color w:val="000000" w:themeColor="text1"/>
+          <w:sz w:val="18"/>
+          <w:szCs w:val="18"/>
+          <w:lang w:val="en-US"/>
+        </w:rPr>
+      </w:pPr>
+      <w:r>
+        <w:rPr>
+          <w:rFonts w:cstheme="minorHAnsi"/>
+          <w:b/>
+          <w:color w:val="000000" w:themeColor="text1"/>
+          <w:sz w:val="18"/>
+          <w:szCs w:val="18"/>
+          <w:lang w:val="en-US"/>
+        </w:rPr>
+        <w:t xml:space="preserve">The program should be reliable, fast and well documented. </w:t>
+      </w:r>
+    </w:p>
+    <w:p>
+      <w:pPr>
+        <w:ind w:firstLine="720"/>
+        <w:rPr>
+          <w:rFonts w:cstheme="minorHAnsi"/>
+          <w:b/>
+          <w:color w:val="000000" w:themeColor="text1"/>
+          <w:sz w:val="18"/>
+          <w:szCs w:val="18"/>
+          <w:lang w:val="en-US"/>
+        </w:rPr>
+      </w:pPr>
+      <w:r>
+        <w:rPr>
+          <w:rFonts w:cstheme="minorHAnsi"/>
+          <w:color w:val="000000" w:themeColor="text1"/>
+          <w:sz w:val="18"/>
+          <w:szCs w:val="18"/>
+          <w:lang w:val="en-US"/>
+        </w:rPr>
+        <w:t>The program meets these requirements</w:t>
+      </w:r>
+    </w:p>
+    <w:p>
+      <w:pPr>
+        <w:rPr>
+          <w:rFonts w:cstheme="minorHAnsi"/>
+          <w:color w:val="000000" w:themeColor="text1"/>
+          <w:sz w:val="18"/>
+          <w:szCs w:val="18"/>
+        </w:rPr>
+      </w:pPr>
+    </w:p>
+    <w:p>
+      <w:pPr>
+        <w:rPr>
+          <w:rFonts w:cstheme="minorHAnsi"/>
+          <w:b/>
+          <w:color w:val="000000" w:themeColor="text1"/>
+          <w:sz w:val="18"/>
+          <w:szCs w:val="18"/>
+        </w:rPr>
+      </w:pPr>
+      <w:r>
+        <w:rPr>
+          <w:rFonts w:cstheme="minorHAnsi"/>
+          <w:b/>
+          <w:color w:val="000000" w:themeColor="text1"/>
+          <w:sz w:val="18"/>
+          <w:szCs w:val="18"/>
+        </w:rPr>
+        <w:t>5 – Project plan assessment, 10 marks</w:t>
+      </w:r>
       <w:bookmarkStart w:id="1" w:name="_GoBack"/>
       <w:bookmarkEnd w:id="1"/>
+    </w:p>
+    <w:p>
+      <w:pPr>
+        <w:rPr>
+          <w:rFonts w:cstheme="minorHAnsi"/>
+          <w:b/>
+          <w:color w:val="000000" w:themeColor="text1"/>
+          <w:sz w:val="18"/>
+          <w:szCs w:val="18"/>
+        </w:rPr>
+      </w:pPr>
+      <w:r>
+        <w:rPr>
+          <w:rFonts w:cstheme="minorHAnsi"/>
+          <w:b/>
+          <w:color w:val="000000" w:themeColor="text1"/>
+          <w:sz w:val="18"/>
+          <w:szCs w:val="18"/>
+        </w:rPr>
+        <w:t>5.1</w:t>
+      </w:r>
+    </w:p>
+    <w:tbl>
+      <w:tblPr>
+        <w:tblW w:w="9350" w:type="dxa"/>
+        <w:tblLook w:val="04A0" w:firstRow="1" w:lastRow="0" w:firstColumn="1" w:lastColumn="0" w:noHBand="0" w:noVBand="1"/>
+      </w:tblPr>
+      <w:tblGrid>
+        <w:gridCol w:w="1126"/>
+        <w:gridCol w:w="4188"/>
+        <w:gridCol w:w="3480"/>
+        <w:gridCol w:w="836"/>
+      </w:tblGrid>
+      <w:tr>
+        <w:trPr>
+          <w:trHeight w:val="480"/>
+        </w:trPr>
+        <w:tc>
+          <w:tcPr>
+            <w:tcW w:w="1126" w:type="dxa"/>
+            <w:tcBorders>
+              <w:top w:val="single" w:sz="4" w:space="0" w:color="auto"/>
+              <w:left w:val="single" w:sz="4" w:space="0" w:color="auto"/>
+              <w:bottom w:val="single" w:sz="4" w:space="0" w:color="auto"/>
+              <w:right w:val="single" w:sz="4" w:space="0" w:color="auto"/>
+            </w:tcBorders>
+            <w:shd w:val="clear" w:color="auto" w:fill="auto"/>
+            <w:vAlign w:val="center"/>
+            <w:hideMark/>
+          </w:tcPr>
+          <w:p>
+            <w:pPr>
+              <w:spacing w:after="0" w:line="240" w:lineRule="auto"/>
+              <w:rPr>
+                <w:rFonts w:ascii="Calibri" w:eastAsia="Times New Roman" w:hAnsi="Calibri" w:cs="Calibri"/>
+                <w:b/>
+                <w:bCs/>
+                <w:color w:val="000000"/>
+                <w:sz w:val="18"/>
+                <w:szCs w:val="18"/>
+                <w:lang w:eastAsia="en-AU"/>
+              </w:rPr>
+            </w:pPr>
+            <w:r>
+              <w:rPr>
+                <w:rFonts w:ascii="Calibri" w:eastAsia="Times New Roman" w:hAnsi="Calibri" w:cs="Calibri"/>
+                <w:b/>
+                <w:bCs/>
+                <w:color w:val="000000"/>
+                <w:sz w:val="18"/>
+                <w:szCs w:val="18"/>
+                <w:lang w:eastAsia="en-AU"/>
+              </w:rPr>
+              <w:t>Date</w:t>
+            </w:r>
+          </w:p>
+        </w:tc>
+        <w:tc>
+          <w:tcPr>
+            <w:tcW w:w="4188" w:type="dxa"/>
+            <w:tcBorders>
+              <w:top w:val="single" w:sz="4" w:space="0" w:color="auto"/>
+              <w:left w:val="nil"/>
+              <w:bottom w:val="single" w:sz="4" w:space="0" w:color="auto"/>
+              <w:right w:val="single" w:sz="4" w:space="0" w:color="auto"/>
+            </w:tcBorders>
+            <w:shd w:val="clear" w:color="auto" w:fill="auto"/>
+            <w:vAlign w:val="center"/>
+            <w:hideMark/>
+          </w:tcPr>
+          <w:p>
+            <w:pPr>
+              <w:spacing w:after="0" w:line="240" w:lineRule="auto"/>
+              <w:rPr>
+                <w:rFonts w:ascii="Calibri" w:eastAsia="Times New Roman" w:hAnsi="Calibri" w:cs="Calibri"/>
+                <w:b/>
+                <w:bCs/>
+                <w:color w:val="000000"/>
+                <w:sz w:val="18"/>
+                <w:szCs w:val="18"/>
+                <w:lang w:eastAsia="en-AU"/>
+              </w:rPr>
+            </w:pPr>
+            <w:r>
+              <w:rPr>
+                <w:rFonts w:ascii="Calibri" w:eastAsia="Times New Roman" w:hAnsi="Calibri" w:cs="Calibri"/>
+                <w:b/>
+                <w:bCs/>
+                <w:color w:val="000000"/>
+                <w:sz w:val="18"/>
+                <w:szCs w:val="18"/>
+                <w:lang w:eastAsia="en-AU"/>
+              </w:rPr>
+              <w:t>Adjustments</w:t>
+            </w:r>
+          </w:p>
+        </w:tc>
+        <w:tc>
+          <w:tcPr>
+            <w:tcW w:w="3480" w:type="dxa"/>
+            <w:tcBorders>
+              <w:top w:val="single" w:sz="4" w:space="0" w:color="auto"/>
+              <w:left w:val="nil"/>
+              <w:bottom w:val="single" w:sz="4" w:space="0" w:color="auto"/>
+              <w:right w:val="single" w:sz="4" w:space="0" w:color="auto"/>
+            </w:tcBorders>
+            <w:shd w:val="clear" w:color="auto" w:fill="auto"/>
+            <w:vAlign w:val="center"/>
+            <w:hideMark/>
+          </w:tcPr>
+          <w:p>
+            <w:pPr>
+              <w:spacing w:after="0" w:line="240" w:lineRule="auto"/>
+              <w:rPr>
+                <w:rFonts w:ascii="Calibri" w:eastAsia="Times New Roman" w:hAnsi="Calibri" w:cs="Calibri"/>
+                <w:b/>
+                <w:bCs/>
+                <w:color w:val="000000"/>
+                <w:sz w:val="18"/>
+                <w:szCs w:val="18"/>
+                <w:lang w:eastAsia="en-AU"/>
+              </w:rPr>
+            </w:pPr>
+            <w:r>
+              <w:rPr>
+                <w:rFonts w:ascii="Calibri" w:eastAsia="Times New Roman" w:hAnsi="Calibri" w:cs="Calibri"/>
+                <w:b/>
+                <w:bCs/>
+                <w:color w:val="000000"/>
+                <w:sz w:val="18"/>
+                <w:szCs w:val="18"/>
+                <w:lang w:eastAsia="en-AU"/>
+              </w:rPr>
+              <w:t>Reason(s)</w:t>
+            </w:r>
+          </w:p>
+        </w:tc>
+        <w:tc>
+          <w:tcPr>
+            <w:tcW w:w="556" w:type="dxa"/>
+            <w:tcBorders>
+              <w:top w:val="single" w:sz="4" w:space="0" w:color="auto"/>
+              <w:left w:val="nil"/>
+              <w:bottom w:val="single" w:sz="4" w:space="0" w:color="auto"/>
+              <w:right w:val="single" w:sz="4" w:space="0" w:color="auto"/>
+            </w:tcBorders>
+            <w:shd w:val="clear" w:color="auto" w:fill="auto"/>
+            <w:vAlign w:val="center"/>
+            <w:hideMark/>
+          </w:tcPr>
+          <w:p>
+            <w:pPr>
+              <w:spacing w:after="0" w:line="240" w:lineRule="auto"/>
+              <w:rPr>
+                <w:rFonts w:ascii="Calibri" w:eastAsia="Times New Roman" w:hAnsi="Calibri" w:cs="Calibri"/>
+                <w:b/>
+                <w:bCs/>
+                <w:color w:val="000000"/>
+                <w:sz w:val="18"/>
+                <w:szCs w:val="18"/>
+                <w:lang w:eastAsia="en-AU"/>
+              </w:rPr>
+            </w:pPr>
+            <w:r>
+              <w:rPr>
+                <w:rFonts w:ascii="Calibri" w:eastAsia="Times New Roman" w:hAnsi="Calibri" w:cs="Calibri"/>
+                <w:b/>
+                <w:bCs/>
+                <w:color w:val="000000"/>
+                <w:sz w:val="18"/>
+                <w:szCs w:val="18"/>
+                <w:lang w:eastAsia="en-AU"/>
+              </w:rPr>
+              <w:t>Impact on timeline</w:t>
+            </w:r>
+          </w:p>
+        </w:tc>
+      </w:tr>
+      <w:tr>
+        <w:trPr>
+          <w:trHeight w:val="510"/>
+        </w:trPr>
+        <w:tc>
+          <w:tcPr>
+            <w:tcW w:w="1126" w:type="dxa"/>
+            <w:tcBorders>
+              <w:top w:val="nil"/>
+              <w:left w:val="single" w:sz="4" w:space="0" w:color="auto"/>
+              <w:bottom w:val="single" w:sz="4" w:space="0" w:color="auto"/>
+              <w:right w:val="single" w:sz="4" w:space="0" w:color="auto"/>
+            </w:tcBorders>
+            <w:shd w:val="clear" w:color="auto" w:fill="auto"/>
+            <w:vAlign w:val="center"/>
+            <w:hideMark/>
+          </w:tcPr>
+          <w:p>
+            <w:pPr>
+              <w:spacing w:after="0" w:line="240" w:lineRule="auto"/>
+              <w:rPr>
+                <w:rFonts w:ascii="Calibri" w:eastAsia="Times New Roman" w:hAnsi="Calibri" w:cs="Calibri"/>
+                <w:color w:val="000000"/>
+                <w:sz w:val="18"/>
+                <w:szCs w:val="18"/>
+                <w:lang w:eastAsia="en-AU"/>
+              </w:rPr>
+            </w:pPr>
+            <w:r>
+              <w:rPr>
+                <w:rFonts w:ascii="Calibri" w:eastAsia="Times New Roman" w:hAnsi="Calibri" w:cs="Calibri"/>
+                <w:color w:val="000000"/>
+                <w:sz w:val="18"/>
+                <w:szCs w:val="18"/>
+                <w:lang w:eastAsia="en-AU"/>
+              </w:rPr>
+              <w:t>15</w:t>
+            </w:r>
+            <w:r>
+              <w:rPr>
+                <w:rFonts w:ascii="Calibri" w:eastAsia="Times New Roman" w:hAnsi="Calibri" w:cs="Calibri"/>
+                <w:color w:val="000000"/>
+                <w:sz w:val="18"/>
+                <w:szCs w:val="18"/>
+                <w:vertAlign w:val="superscript"/>
+                <w:lang w:eastAsia="en-AU"/>
+              </w:rPr>
+              <w:t>th</w:t>
+            </w:r>
+            <w:r>
+              <w:rPr>
+                <w:rFonts w:ascii="Calibri" w:eastAsia="Times New Roman" w:hAnsi="Calibri" w:cs="Calibri"/>
+                <w:color w:val="000000"/>
+                <w:sz w:val="18"/>
+                <w:szCs w:val="18"/>
+                <w:lang w:eastAsia="en-AU"/>
+              </w:rPr>
+              <w:t xml:space="preserve"> May 2019</w:t>
+            </w:r>
+          </w:p>
+        </w:tc>
+        <w:tc>
+          <w:tcPr>
+            <w:tcW w:w="4188" w:type="dxa"/>
+            <w:tcBorders>
+              <w:top w:val="nil"/>
+              <w:left w:val="nil"/>
+              <w:bottom w:val="single" w:sz="4" w:space="0" w:color="auto"/>
+              <w:right w:val="single" w:sz="4" w:space="0" w:color="auto"/>
+            </w:tcBorders>
+            <w:shd w:val="clear" w:color="auto" w:fill="auto"/>
+            <w:vAlign w:val="center"/>
+            <w:hideMark/>
+          </w:tcPr>
+          <w:p>
+            <w:pPr>
+              <w:spacing w:after="0" w:line="240" w:lineRule="auto"/>
+              <w:rPr>
+                <w:rFonts w:ascii="Calibri" w:eastAsia="Times New Roman" w:hAnsi="Calibri" w:cs="Calibri"/>
+                <w:color w:val="000000"/>
+                <w:sz w:val="18"/>
+                <w:szCs w:val="18"/>
+                <w:lang w:eastAsia="en-AU"/>
+              </w:rPr>
+            </w:pPr>
+            <w:r>
+              <w:rPr>
+                <w:rFonts w:ascii="Calibri" w:eastAsia="Times New Roman" w:hAnsi="Calibri" w:cs="Calibri"/>
+                <w:color w:val="000000"/>
+                <w:sz w:val="18"/>
+                <w:szCs w:val="18"/>
+                <w:lang w:eastAsia="en-AU"/>
+              </w:rPr>
+              <w:t>Extended design time</w:t>
+            </w:r>
+          </w:p>
+        </w:tc>
+        <w:tc>
+          <w:tcPr>
+            <w:tcW w:w="3480" w:type="dxa"/>
+            <w:tcBorders>
+              <w:top w:val="nil"/>
+              <w:left w:val="nil"/>
+              <w:bottom w:val="single" w:sz="4" w:space="0" w:color="auto"/>
+              <w:right w:val="single" w:sz="4" w:space="0" w:color="auto"/>
+            </w:tcBorders>
+            <w:shd w:val="clear" w:color="auto" w:fill="auto"/>
+            <w:vAlign w:val="center"/>
+            <w:hideMark/>
+          </w:tcPr>
+          <w:p>
+            <w:pPr>
+              <w:spacing w:after="0" w:line="240" w:lineRule="auto"/>
+              <w:rPr>
+                <w:rFonts w:ascii="Calibri" w:eastAsia="Times New Roman" w:hAnsi="Calibri" w:cs="Calibri"/>
+                <w:color w:val="000000"/>
+                <w:sz w:val="18"/>
+                <w:szCs w:val="18"/>
+                <w:lang w:eastAsia="en-AU"/>
+              </w:rPr>
+            </w:pPr>
+            <w:r>
+              <w:rPr>
+                <w:rFonts w:ascii="Calibri" w:eastAsia="Times New Roman" w:hAnsi="Calibri" w:cs="Calibri"/>
+                <w:color w:val="000000"/>
+                <w:sz w:val="18"/>
+                <w:szCs w:val="18"/>
+                <w:lang w:eastAsia="en-AU"/>
+              </w:rPr>
+              <w:t>Low marks</w:t>
+            </w:r>
+          </w:p>
+        </w:tc>
+        <w:tc>
+          <w:tcPr>
+            <w:tcW w:w="556" w:type="dxa"/>
+            <w:tcBorders>
+              <w:top w:val="nil"/>
+              <w:left w:val="nil"/>
+              <w:bottom w:val="single" w:sz="4" w:space="0" w:color="auto"/>
+              <w:right w:val="single" w:sz="4" w:space="0" w:color="auto"/>
+            </w:tcBorders>
+            <w:shd w:val="clear" w:color="auto" w:fill="auto"/>
+            <w:vAlign w:val="center"/>
+            <w:hideMark/>
+          </w:tcPr>
+          <w:p>
+            <w:pPr>
+              <w:spacing w:after="0" w:line="240" w:lineRule="auto"/>
+              <w:rPr>
+                <w:rFonts w:ascii="Calibri" w:eastAsia="Times New Roman" w:hAnsi="Calibri" w:cs="Calibri"/>
+                <w:color w:val="000000"/>
+                <w:sz w:val="18"/>
+                <w:szCs w:val="18"/>
+                <w:lang w:eastAsia="en-AU"/>
+              </w:rPr>
+            </w:pPr>
+            <w:r>
+              <w:rPr>
+                <w:rFonts w:ascii="Calibri" w:eastAsia="Times New Roman" w:hAnsi="Calibri" w:cs="Calibri"/>
+                <w:color w:val="000000"/>
+                <w:sz w:val="18"/>
+                <w:szCs w:val="18"/>
+                <w:lang w:eastAsia="en-AU"/>
+              </w:rPr>
+              <w:t>5 days</w:t>
+            </w:r>
+          </w:p>
+        </w:tc>
+      </w:tr>
+      <w:tr>
+        <w:trPr>
+          <w:trHeight w:val="920"/>
+        </w:trPr>
+        <w:tc>
+          <w:tcPr>
+            <w:tcW w:w="1126" w:type="dxa"/>
+            <w:tcBorders>
+              <w:top w:val="nil"/>
+              <w:left w:val="single" w:sz="4" w:space="0" w:color="auto"/>
+              <w:bottom w:val="single" w:sz="4" w:space="0" w:color="auto"/>
+              <w:right w:val="single" w:sz="4" w:space="0" w:color="auto"/>
+            </w:tcBorders>
+            <w:shd w:val="clear" w:color="auto" w:fill="auto"/>
+            <w:noWrap/>
+            <w:vAlign w:val="bottom"/>
+            <w:hideMark/>
+          </w:tcPr>
+          <w:p>
+            <w:pPr>
+              <w:spacing w:after="0" w:line="240" w:lineRule="auto"/>
+              <w:rPr>
+                <w:rFonts w:ascii="Calibri" w:eastAsia="Times New Roman" w:hAnsi="Calibri" w:cs="Calibri"/>
+                <w:color w:val="000000"/>
+                <w:sz w:val="18"/>
+                <w:szCs w:val="18"/>
+                <w:lang w:eastAsia="en-AU"/>
+              </w:rPr>
+            </w:pPr>
+            <w:r>
+              <w:rPr>
+                <w:rFonts w:ascii="Calibri" w:eastAsia="Times New Roman" w:hAnsi="Calibri" w:cs="Calibri"/>
+                <w:color w:val="000000"/>
+                <w:sz w:val="18"/>
+                <w:szCs w:val="18"/>
+                <w:lang w:eastAsia="en-AU"/>
+              </w:rPr>
+              <w:t>6th July 2019</w:t>
+            </w:r>
+          </w:p>
+        </w:tc>
+        <w:tc>
+          <w:tcPr>
+            <w:tcW w:w="4188" w:type="dxa"/>
+            <w:tcBorders>
+              <w:top w:val="nil"/>
+              <w:left w:val="nil"/>
+              <w:bottom w:val="single" w:sz="4" w:space="0" w:color="auto"/>
+              <w:right w:val="single" w:sz="4" w:space="0" w:color="auto"/>
+            </w:tcBorders>
+            <w:shd w:val="clear" w:color="auto" w:fill="auto"/>
+            <w:vAlign w:val="center"/>
+            <w:hideMark/>
+          </w:tcPr>
+          <w:p>
+            <w:pPr>
+              <w:spacing w:after="0" w:line="240" w:lineRule="auto"/>
+              <w:rPr>
+                <w:rFonts w:ascii="Calibri" w:eastAsia="Times New Roman" w:hAnsi="Calibri" w:cs="Calibri"/>
+                <w:color w:val="000000"/>
+                <w:sz w:val="18"/>
+                <w:szCs w:val="18"/>
+                <w:lang w:eastAsia="en-AU"/>
+              </w:rPr>
+            </w:pPr>
+            <w:r>
+              <w:rPr>
+                <w:rFonts w:ascii="Calibri" w:eastAsia="Times New Roman" w:hAnsi="Calibri" w:cs="Calibri"/>
+                <w:color w:val="000000"/>
+                <w:sz w:val="18"/>
+                <w:szCs w:val="18"/>
+                <w:lang w:eastAsia="en-AU"/>
+              </w:rPr>
+              <w:t>Compound settings in merging into open</w:t>
+            </w:r>
+          </w:p>
+        </w:tc>
+        <w:tc>
+          <w:tcPr>
+            <w:tcW w:w="3480" w:type="dxa"/>
+            <w:tcBorders>
+              <w:top w:val="nil"/>
+              <w:left w:val="nil"/>
+              <w:bottom w:val="single" w:sz="4" w:space="0" w:color="auto"/>
+              <w:right w:val="single" w:sz="4" w:space="0" w:color="auto"/>
+            </w:tcBorders>
+            <w:shd w:val="clear" w:color="auto" w:fill="auto"/>
+            <w:vAlign w:val="center"/>
+            <w:hideMark/>
+          </w:tcPr>
+          <w:p>
+            <w:pPr>
+              <w:spacing w:after="0" w:line="240" w:lineRule="auto"/>
+              <w:rPr>
+                <w:rFonts w:ascii="Calibri" w:eastAsia="Times New Roman" w:hAnsi="Calibri" w:cs="Calibri"/>
+                <w:color w:val="000000"/>
+                <w:sz w:val="18"/>
+                <w:szCs w:val="18"/>
+                <w:lang w:eastAsia="en-AU"/>
+              </w:rPr>
+            </w:pPr>
+            <w:r>
+              <w:rPr>
+                <w:rFonts w:ascii="Calibri" w:eastAsia="Times New Roman" w:hAnsi="Calibri" w:cs="Calibri"/>
+                <w:color w:val="000000"/>
+                <w:sz w:val="18"/>
+                <w:szCs w:val="18"/>
+                <w:lang w:eastAsia="en-AU"/>
+              </w:rPr>
+              <w:t>Simplifies the design, as previously these files were going to include may regions (</w:t>
+            </w:r>
+            <w:proofErr w:type="spellStart"/>
+            <w:r>
+              <w:rPr>
+                <w:rFonts w:ascii="Calibri" w:eastAsia="Times New Roman" w:hAnsi="Calibri" w:cs="Calibri"/>
+                <w:color w:val="000000"/>
+                <w:sz w:val="18"/>
+                <w:szCs w:val="18"/>
+                <w:lang w:eastAsia="en-AU"/>
+              </w:rPr>
+              <w:t>eg</w:t>
+            </w:r>
+            <w:proofErr w:type="spellEnd"/>
+            <w:r>
+              <w:rPr>
+                <w:rFonts w:ascii="Calibri" w:eastAsia="Times New Roman" w:hAnsi="Calibri" w:cs="Calibri"/>
+                <w:color w:val="000000"/>
+                <w:sz w:val="18"/>
+                <w:szCs w:val="18"/>
+                <w:lang w:eastAsia="en-AU"/>
+              </w:rPr>
+              <w:t xml:space="preserve"> high and low) that be hard to make</w:t>
+            </w:r>
+          </w:p>
+        </w:tc>
+        <w:tc>
+          <w:tcPr>
+            <w:tcW w:w="556" w:type="dxa"/>
+            <w:tcBorders>
+              <w:top w:val="nil"/>
+              <w:left w:val="nil"/>
+              <w:bottom w:val="single" w:sz="4" w:space="0" w:color="auto"/>
+              <w:right w:val="single" w:sz="4" w:space="0" w:color="auto"/>
+            </w:tcBorders>
+            <w:shd w:val="clear" w:color="auto" w:fill="auto"/>
+            <w:noWrap/>
+            <w:vAlign w:val="bottom"/>
+            <w:hideMark/>
+          </w:tcPr>
+          <w:p>
+            <w:pPr>
+              <w:spacing w:after="0" w:line="240" w:lineRule="auto"/>
+              <w:rPr>
+                <w:rFonts w:ascii="Calibri" w:eastAsia="Times New Roman" w:hAnsi="Calibri" w:cs="Calibri"/>
+                <w:color w:val="000000"/>
+                <w:sz w:val="18"/>
+                <w:szCs w:val="18"/>
+                <w:lang w:eastAsia="en-AU"/>
+              </w:rPr>
+            </w:pPr>
+            <w:r>
+              <w:rPr>
+                <w:rFonts w:ascii="Calibri" w:eastAsia="Times New Roman" w:hAnsi="Calibri" w:cs="Calibri"/>
+                <w:color w:val="000000"/>
+                <w:sz w:val="18"/>
+                <w:szCs w:val="18"/>
+                <w:lang w:eastAsia="en-AU"/>
+              </w:rPr>
+              <w:t>None</w:t>
+            </w:r>
+          </w:p>
+        </w:tc>
+      </w:tr>
+      <w:tr>
+        <w:trPr>
+          <w:trHeight w:val="440"/>
+        </w:trPr>
+        <w:tc>
+          <w:tcPr>
+            <w:tcW w:w="1126" w:type="dxa"/>
+            <w:tcBorders>
+              <w:top w:val="nil"/>
+              <w:left w:val="single" w:sz="4" w:space="0" w:color="auto"/>
+              <w:bottom w:val="single" w:sz="4" w:space="0" w:color="auto"/>
+              <w:right w:val="single" w:sz="4" w:space="0" w:color="auto"/>
+            </w:tcBorders>
+            <w:shd w:val="clear" w:color="auto" w:fill="auto"/>
+            <w:noWrap/>
+            <w:vAlign w:val="bottom"/>
+            <w:hideMark/>
+          </w:tcPr>
+          <w:p>
+            <w:pPr>
+              <w:spacing w:after="0" w:line="240" w:lineRule="auto"/>
+              <w:rPr>
+                <w:rFonts w:ascii="Calibri" w:eastAsia="Times New Roman" w:hAnsi="Calibri" w:cs="Calibri"/>
+                <w:color w:val="000000"/>
+                <w:sz w:val="18"/>
+                <w:szCs w:val="18"/>
+                <w:lang w:eastAsia="en-AU"/>
+              </w:rPr>
+            </w:pPr>
+            <w:r>
+              <w:rPr>
+                <w:rFonts w:ascii="Calibri" w:eastAsia="Times New Roman" w:hAnsi="Calibri" w:cs="Calibri"/>
+                <w:color w:val="000000"/>
+                <w:sz w:val="18"/>
+                <w:szCs w:val="18"/>
+                <w:lang w:eastAsia="en-AU"/>
+              </w:rPr>
+              <w:t>18th July 2019</w:t>
+            </w:r>
+          </w:p>
+        </w:tc>
+        <w:tc>
+          <w:tcPr>
+            <w:tcW w:w="4188" w:type="dxa"/>
+            <w:tcBorders>
+              <w:top w:val="nil"/>
+              <w:left w:val="nil"/>
+              <w:bottom w:val="single" w:sz="4" w:space="0" w:color="auto"/>
+              <w:right w:val="single" w:sz="4" w:space="0" w:color="auto"/>
+            </w:tcBorders>
+            <w:shd w:val="clear" w:color="auto" w:fill="auto"/>
+            <w:noWrap/>
+            <w:vAlign w:val="bottom"/>
+            <w:hideMark/>
+          </w:tcPr>
+          <w:p>
+            <w:pPr>
+              <w:spacing w:after="0" w:line="240" w:lineRule="auto"/>
+              <w:rPr>
+                <w:rFonts w:ascii="Calibri" w:eastAsia="Times New Roman" w:hAnsi="Calibri" w:cs="Calibri"/>
+                <w:color w:val="000000"/>
+                <w:sz w:val="18"/>
+                <w:szCs w:val="18"/>
+                <w:lang w:eastAsia="en-AU"/>
+              </w:rPr>
+            </w:pPr>
+            <w:r>
+              <w:rPr>
+                <w:rFonts w:ascii="Calibri" w:eastAsia="Times New Roman" w:hAnsi="Calibri" w:cs="Calibri"/>
+                <w:color w:val="000000"/>
+                <w:sz w:val="18"/>
+                <w:szCs w:val="18"/>
+                <w:lang w:eastAsia="en-AU"/>
+              </w:rPr>
+              <w:t>Help will open documentation file rather than search in application</w:t>
+            </w:r>
+          </w:p>
+        </w:tc>
+        <w:tc>
+          <w:tcPr>
+            <w:tcW w:w="3480" w:type="dxa"/>
+            <w:tcBorders>
+              <w:top w:val="nil"/>
+              <w:left w:val="nil"/>
+              <w:bottom w:val="single" w:sz="4" w:space="0" w:color="auto"/>
+              <w:right w:val="single" w:sz="4" w:space="0" w:color="auto"/>
+            </w:tcBorders>
+            <w:shd w:val="clear" w:color="auto" w:fill="auto"/>
+            <w:noWrap/>
+            <w:vAlign w:val="bottom"/>
+            <w:hideMark/>
+          </w:tcPr>
+          <w:p>
+            <w:pPr>
+              <w:spacing w:after="0" w:line="240" w:lineRule="auto"/>
+              <w:rPr>
+                <w:rFonts w:ascii="Calibri" w:eastAsia="Times New Roman" w:hAnsi="Calibri" w:cs="Calibri"/>
+                <w:color w:val="000000"/>
+                <w:sz w:val="18"/>
+                <w:szCs w:val="18"/>
+                <w:lang w:eastAsia="en-AU"/>
+              </w:rPr>
+            </w:pPr>
+            <w:r>
+              <w:rPr>
+                <w:rFonts w:ascii="Calibri" w:eastAsia="Times New Roman" w:hAnsi="Calibri" w:cs="Calibri"/>
+                <w:color w:val="000000"/>
+                <w:sz w:val="18"/>
+                <w:szCs w:val="18"/>
+                <w:lang w:eastAsia="en-AU"/>
+              </w:rPr>
+              <w:t>Qyqt5 doesn’t support search bars in that configuration</w:t>
+            </w:r>
+          </w:p>
+        </w:tc>
+        <w:tc>
+          <w:tcPr>
+            <w:tcW w:w="556" w:type="dxa"/>
+            <w:tcBorders>
+              <w:top w:val="nil"/>
+              <w:left w:val="nil"/>
+              <w:bottom w:val="single" w:sz="4" w:space="0" w:color="auto"/>
+              <w:right w:val="single" w:sz="4" w:space="0" w:color="auto"/>
+            </w:tcBorders>
+            <w:shd w:val="clear" w:color="auto" w:fill="auto"/>
+            <w:noWrap/>
+            <w:vAlign w:val="bottom"/>
+            <w:hideMark/>
+          </w:tcPr>
+          <w:p>
+            <w:pPr>
+              <w:spacing w:after="0" w:line="240" w:lineRule="auto"/>
+              <w:rPr>
+                <w:rFonts w:ascii="Calibri" w:eastAsia="Times New Roman" w:hAnsi="Calibri" w:cs="Calibri"/>
+                <w:color w:val="000000"/>
+                <w:sz w:val="18"/>
+                <w:szCs w:val="18"/>
+                <w:lang w:eastAsia="en-AU"/>
+              </w:rPr>
+            </w:pPr>
+            <w:r>
+              <w:rPr>
+                <w:rFonts w:ascii="Calibri" w:eastAsia="Times New Roman" w:hAnsi="Calibri" w:cs="Calibri"/>
+                <w:color w:val="000000"/>
+                <w:sz w:val="18"/>
+                <w:szCs w:val="18"/>
+                <w:lang w:eastAsia="en-AU"/>
+              </w:rPr>
+              <w:t>Minimal</w:t>
+            </w:r>
+          </w:p>
+        </w:tc>
+      </w:tr>
+      <w:tr>
+        <w:trPr>
+          <w:trHeight w:val="290"/>
+        </w:trPr>
+        <w:tc>
+          <w:tcPr>
+            <w:tcW w:w="1126" w:type="dxa"/>
+            <w:tcBorders>
+              <w:top w:val="nil"/>
+              <w:left w:val="single" w:sz="4" w:space="0" w:color="auto"/>
+              <w:bottom w:val="single" w:sz="4" w:space="0" w:color="auto"/>
+              <w:right w:val="single" w:sz="4" w:space="0" w:color="auto"/>
+            </w:tcBorders>
+            <w:shd w:val="clear" w:color="auto" w:fill="auto"/>
+            <w:noWrap/>
+            <w:vAlign w:val="bottom"/>
+            <w:hideMark/>
+          </w:tcPr>
+          <w:p>
+            <w:pPr>
+              <w:spacing w:after="0" w:line="240" w:lineRule="auto"/>
+              <w:rPr>
+                <w:rFonts w:ascii="Calibri" w:eastAsia="Times New Roman" w:hAnsi="Calibri" w:cs="Calibri"/>
+                <w:color w:val="000000"/>
+                <w:sz w:val="18"/>
+                <w:szCs w:val="18"/>
+                <w:lang w:eastAsia="en-AU"/>
+              </w:rPr>
+            </w:pPr>
+            <w:r>
+              <w:rPr>
+                <w:rFonts w:ascii="Calibri" w:eastAsia="Times New Roman" w:hAnsi="Calibri" w:cs="Calibri"/>
+                <w:color w:val="000000"/>
+                <w:sz w:val="18"/>
+                <w:szCs w:val="18"/>
+                <w:lang w:eastAsia="en-AU"/>
+              </w:rPr>
+              <w:t>19th July 2019</w:t>
+            </w:r>
+          </w:p>
+        </w:tc>
+        <w:tc>
+          <w:tcPr>
+            <w:tcW w:w="4188" w:type="dxa"/>
+            <w:tcBorders>
+              <w:top w:val="nil"/>
+              <w:left w:val="nil"/>
+              <w:bottom w:val="single" w:sz="4" w:space="0" w:color="auto"/>
+              <w:right w:val="single" w:sz="4" w:space="0" w:color="auto"/>
+            </w:tcBorders>
+            <w:shd w:val="clear" w:color="auto" w:fill="auto"/>
+            <w:noWrap/>
+            <w:vAlign w:val="bottom"/>
+            <w:hideMark/>
+          </w:tcPr>
+          <w:p>
+            <w:pPr>
+              <w:spacing w:after="0" w:line="240" w:lineRule="auto"/>
+              <w:rPr>
+                <w:rFonts w:ascii="Calibri" w:eastAsia="Times New Roman" w:hAnsi="Calibri" w:cs="Calibri"/>
+                <w:color w:val="000000"/>
+                <w:sz w:val="18"/>
+                <w:szCs w:val="18"/>
+                <w:lang w:eastAsia="en-AU"/>
+              </w:rPr>
+            </w:pPr>
+            <w:r>
+              <w:rPr>
+                <w:rFonts w:ascii="Calibri" w:eastAsia="Times New Roman" w:hAnsi="Calibri" w:cs="Calibri"/>
+                <w:color w:val="000000"/>
+                <w:sz w:val="18"/>
+                <w:szCs w:val="18"/>
+                <w:lang w:eastAsia="en-AU"/>
+              </w:rPr>
+              <w:t>Toolbar introduced</w:t>
+            </w:r>
+          </w:p>
+        </w:tc>
+        <w:tc>
+          <w:tcPr>
+            <w:tcW w:w="3480" w:type="dxa"/>
+            <w:tcBorders>
+              <w:top w:val="nil"/>
+              <w:left w:val="nil"/>
+              <w:bottom w:val="single" w:sz="4" w:space="0" w:color="auto"/>
+              <w:right w:val="single" w:sz="4" w:space="0" w:color="auto"/>
+            </w:tcBorders>
+            <w:shd w:val="clear" w:color="auto" w:fill="auto"/>
+            <w:noWrap/>
+            <w:vAlign w:val="bottom"/>
+            <w:hideMark/>
+          </w:tcPr>
+          <w:p>
+            <w:pPr>
+              <w:spacing w:after="0" w:line="240" w:lineRule="auto"/>
+              <w:rPr>
+                <w:rFonts w:ascii="Calibri" w:eastAsia="Times New Roman" w:hAnsi="Calibri" w:cs="Calibri"/>
+                <w:color w:val="000000"/>
+                <w:sz w:val="18"/>
+                <w:szCs w:val="18"/>
+                <w:lang w:eastAsia="en-AU"/>
+              </w:rPr>
+            </w:pPr>
+            <w:r>
+              <w:rPr>
+                <w:rFonts w:ascii="Calibri" w:eastAsia="Times New Roman" w:hAnsi="Calibri" w:cs="Calibri"/>
+                <w:color w:val="000000"/>
+                <w:sz w:val="18"/>
+                <w:szCs w:val="18"/>
+                <w:lang w:eastAsia="en-AU"/>
+              </w:rPr>
+              <w:t>Usability of the graph</w:t>
+            </w:r>
+          </w:p>
+        </w:tc>
+        <w:tc>
+          <w:tcPr>
+            <w:tcW w:w="556" w:type="dxa"/>
+            <w:tcBorders>
+              <w:top w:val="nil"/>
+              <w:left w:val="nil"/>
+              <w:bottom w:val="single" w:sz="4" w:space="0" w:color="auto"/>
+              <w:right w:val="single" w:sz="4" w:space="0" w:color="auto"/>
+            </w:tcBorders>
+            <w:shd w:val="clear" w:color="auto" w:fill="auto"/>
+            <w:noWrap/>
+            <w:vAlign w:val="bottom"/>
+            <w:hideMark/>
+          </w:tcPr>
+          <w:p>
+            <w:pPr>
+              <w:spacing w:after="0" w:line="240" w:lineRule="auto"/>
+              <w:rPr>
+                <w:rFonts w:ascii="Calibri" w:eastAsia="Times New Roman" w:hAnsi="Calibri" w:cs="Calibri"/>
+                <w:color w:val="000000"/>
+                <w:sz w:val="18"/>
+                <w:szCs w:val="18"/>
+                <w:lang w:eastAsia="en-AU"/>
+              </w:rPr>
+            </w:pPr>
+            <w:r>
+              <w:rPr>
+                <w:rFonts w:ascii="Calibri" w:eastAsia="Times New Roman" w:hAnsi="Calibri" w:cs="Calibri"/>
+                <w:color w:val="000000"/>
+                <w:sz w:val="18"/>
+                <w:szCs w:val="18"/>
+                <w:lang w:eastAsia="en-AU"/>
+              </w:rPr>
+              <w:t>Minimal</w:t>
+            </w:r>
+          </w:p>
+        </w:tc>
+      </w:tr>
+      <w:tr>
+        <w:trPr>
+          <w:trHeight w:val="510"/>
+        </w:trPr>
+        <w:tc>
+          <w:tcPr>
+            <w:tcW w:w="1126" w:type="dxa"/>
+            <w:tcBorders>
+              <w:top w:val="nil"/>
+              <w:left w:val="single" w:sz="4" w:space="0" w:color="auto"/>
+              <w:bottom w:val="single" w:sz="4" w:space="0" w:color="auto"/>
+              <w:right w:val="single" w:sz="4" w:space="0" w:color="auto"/>
+            </w:tcBorders>
+            <w:shd w:val="clear" w:color="auto" w:fill="auto"/>
+            <w:vAlign w:val="center"/>
+            <w:hideMark/>
+          </w:tcPr>
+          <w:p>
+            <w:pPr>
+              <w:spacing w:after="0" w:line="240" w:lineRule="auto"/>
+              <w:rPr>
+                <w:rFonts w:ascii="Calibri" w:eastAsia="Times New Roman" w:hAnsi="Calibri" w:cs="Calibri"/>
+                <w:color w:val="000000"/>
+                <w:sz w:val="18"/>
+                <w:szCs w:val="18"/>
+                <w:lang w:eastAsia="en-AU"/>
+              </w:rPr>
+            </w:pPr>
+            <w:r>
+              <w:rPr>
+                <w:rFonts w:ascii="Calibri" w:eastAsia="Times New Roman" w:hAnsi="Calibri" w:cs="Calibri"/>
+                <w:color w:val="000000"/>
+                <w:sz w:val="18"/>
+                <w:szCs w:val="18"/>
+                <w:lang w:eastAsia="en-AU"/>
+              </w:rPr>
+              <w:t>10</w:t>
+            </w:r>
+            <w:r>
+              <w:rPr>
+                <w:rFonts w:ascii="Calibri" w:eastAsia="Times New Roman" w:hAnsi="Calibri" w:cs="Calibri"/>
+                <w:color w:val="000000"/>
+                <w:sz w:val="18"/>
+                <w:szCs w:val="18"/>
+                <w:vertAlign w:val="superscript"/>
+                <w:lang w:eastAsia="en-AU"/>
+              </w:rPr>
+              <w:t>th</w:t>
+            </w:r>
+            <w:r>
+              <w:rPr>
+                <w:rFonts w:ascii="Calibri" w:eastAsia="Times New Roman" w:hAnsi="Calibri" w:cs="Calibri"/>
+                <w:color w:val="000000"/>
+                <w:sz w:val="18"/>
+                <w:szCs w:val="18"/>
+                <w:lang w:eastAsia="en-AU"/>
+              </w:rPr>
+              <w:t xml:space="preserve"> August 2019</w:t>
+            </w:r>
+          </w:p>
+        </w:tc>
+        <w:tc>
+          <w:tcPr>
+            <w:tcW w:w="4188" w:type="dxa"/>
+            <w:tcBorders>
+              <w:top w:val="nil"/>
+              <w:left w:val="nil"/>
+              <w:bottom w:val="single" w:sz="4" w:space="0" w:color="auto"/>
+              <w:right w:val="single" w:sz="4" w:space="0" w:color="auto"/>
+            </w:tcBorders>
+            <w:shd w:val="clear" w:color="auto" w:fill="auto"/>
+            <w:vAlign w:val="center"/>
+            <w:hideMark/>
+          </w:tcPr>
+          <w:p>
+            <w:pPr>
+              <w:spacing w:after="0" w:line="240" w:lineRule="auto"/>
+              <w:rPr>
+                <w:rFonts w:ascii="Calibri" w:eastAsia="Times New Roman" w:hAnsi="Calibri" w:cs="Calibri"/>
+                <w:color w:val="000000"/>
+                <w:sz w:val="18"/>
+                <w:szCs w:val="18"/>
+                <w:lang w:eastAsia="en-AU"/>
+              </w:rPr>
+            </w:pPr>
+            <w:r>
+              <w:rPr>
+                <w:rFonts w:ascii="Calibri" w:eastAsia="Times New Roman" w:hAnsi="Calibri" w:cs="Calibri"/>
+                <w:color w:val="000000"/>
+                <w:sz w:val="18"/>
+                <w:szCs w:val="18"/>
+                <w:lang w:eastAsia="en-AU"/>
+              </w:rPr>
+              <w:t>Extended refinement</w:t>
+            </w:r>
+          </w:p>
+        </w:tc>
+        <w:tc>
+          <w:tcPr>
+            <w:tcW w:w="3480" w:type="dxa"/>
+            <w:tcBorders>
+              <w:top w:val="nil"/>
+              <w:left w:val="nil"/>
+              <w:bottom w:val="single" w:sz="4" w:space="0" w:color="auto"/>
+              <w:right w:val="single" w:sz="4" w:space="0" w:color="auto"/>
+            </w:tcBorders>
+            <w:shd w:val="clear" w:color="auto" w:fill="auto"/>
+            <w:vAlign w:val="center"/>
+            <w:hideMark/>
+          </w:tcPr>
+          <w:p>
+            <w:pPr>
+              <w:spacing w:after="0" w:line="240" w:lineRule="auto"/>
+              <w:rPr>
+                <w:rFonts w:ascii="Calibri" w:eastAsia="Times New Roman" w:hAnsi="Calibri" w:cs="Calibri"/>
+                <w:color w:val="000000"/>
+                <w:sz w:val="18"/>
+                <w:szCs w:val="18"/>
+                <w:lang w:eastAsia="en-AU"/>
+              </w:rPr>
+            </w:pPr>
+            <w:r>
+              <w:rPr>
+                <w:rFonts w:ascii="Calibri" w:eastAsia="Times New Roman" w:hAnsi="Calibri" w:cs="Calibri"/>
+                <w:color w:val="000000"/>
+                <w:sz w:val="18"/>
+                <w:szCs w:val="18"/>
+                <w:lang w:eastAsia="en-AU"/>
+              </w:rPr>
+              <w:t>bugs</w:t>
+            </w:r>
+          </w:p>
+        </w:tc>
+        <w:tc>
+          <w:tcPr>
+            <w:tcW w:w="556" w:type="dxa"/>
+            <w:tcBorders>
+              <w:top w:val="nil"/>
+              <w:left w:val="nil"/>
+              <w:bottom w:val="single" w:sz="4" w:space="0" w:color="auto"/>
+              <w:right w:val="single" w:sz="4" w:space="0" w:color="auto"/>
+            </w:tcBorders>
+            <w:shd w:val="clear" w:color="auto" w:fill="auto"/>
+            <w:vAlign w:val="center"/>
+            <w:hideMark/>
+          </w:tcPr>
+          <w:p>
+            <w:pPr>
+              <w:spacing w:after="0" w:line="240" w:lineRule="auto"/>
+              <w:rPr>
+                <w:rFonts w:ascii="Calibri" w:eastAsia="Times New Roman" w:hAnsi="Calibri" w:cs="Calibri"/>
+                <w:color w:val="000000"/>
+                <w:sz w:val="18"/>
+                <w:szCs w:val="18"/>
+                <w:lang w:eastAsia="en-AU"/>
+              </w:rPr>
+            </w:pPr>
+            <w:r>
+              <w:rPr>
+                <w:rFonts w:ascii="Calibri" w:eastAsia="Times New Roman" w:hAnsi="Calibri" w:cs="Calibri"/>
+                <w:color w:val="000000"/>
+                <w:sz w:val="18"/>
+                <w:szCs w:val="18"/>
+                <w:lang w:eastAsia="en-AU"/>
+              </w:rPr>
+              <w:t>7 days</w:t>
+            </w:r>
+          </w:p>
+        </w:tc>
+      </w:tr>
+      <w:tr>
+        <w:trPr>
+          <w:trHeight w:val="370"/>
+        </w:trPr>
+        <w:tc>
+          <w:tcPr>
+            <w:tcW w:w="1126" w:type="dxa"/>
+            <w:tcBorders>
+              <w:top w:val="nil"/>
+              <w:left w:val="single" w:sz="4" w:space="0" w:color="auto"/>
+              <w:bottom w:val="single" w:sz="4" w:space="0" w:color="auto"/>
+              <w:right w:val="single" w:sz="4" w:space="0" w:color="auto"/>
+            </w:tcBorders>
+            <w:shd w:val="clear" w:color="auto" w:fill="auto"/>
+            <w:noWrap/>
+            <w:vAlign w:val="bottom"/>
+            <w:hideMark/>
+          </w:tcPr>
+          <w:p>
+            <w:pPr>
+              <w:spacing w:after="0" w:line="240" w:lineRule="auto"/>
+              <w:rPr>
+                <w:rFonts w:ascii="Calibri" w:eastAsia="Times New Roman" w:hAnsi="Calibri" w:cs="Calibri"/>
+                <w:color w:val="000000"/>
+                <w:sz w:val="18"/>
+                <w:szCs w:val="18"/>
+                <w:lang w:eastAsia="en-AU"/>
+              </w:rPr>
+            </w:pPr>
+            <w:r>
+              <w:rPr>
+                <w:rFonts w:ascii="Calibri" w:eastAsia="Times New Roman" w:hAnsi="Calibri" w:cs="Calibri"/>
+                <w:color w:val="000000"/>
+                <w:sz w:val="18"/>
+                <w:szCs w:val="18"/>
+                <w:lang w:eastAsia="en-AU"/>
+              </w:rPr>
+              <w:t>19th August 2019</w:t>
+            </w:r>
+          </w:p>
+        </w:tc>
+        <w:tc>
+          <w:tcPr>
+            <w:tcW w:w="4188" w:type="dxa"/>
+            <w:tcBorders>
+              <w:top w:val="nil"/>
+              <w:left w:val="nil"/>
+              <w:bottom w:val="single" w:sz="4" w:space="0" w:color="auto"/>
+              <w:right w:val="single" w:sz="4" w:space="0" w:color="auto"/>
+            </w:tcBorders>
+            <w:shd w:val="clear" w:color="auto" w:fill="auto"/>
+            <w:vAlign w:val="center"/>
+            <w:hideMark/>
+          </w:tcPr>
+          <w:p>
+            <w:pPr>
+              <w:spacing w:after="0" w:line="240" w:lineRule="auto"/>
+              <w:rPr>
+                <w:rFonts w:ascii="Calibri" w:eastAsia="Times New Roman" w:hAnsi="Calibri" w:cs="Calibri"/>
+                <w:color w:val="000000"/>
+                <w:sz w:val="18"/>
+                <w:szCs w:val="18"/>
+                <w:lang w:eastAsia="en-AU"/>
+              </w:rPr>
+            </w:pPr>
+            <w:r>
+              <w:rPr>
+                <w:rFonts w:ascii="Calibri" w:eastAsia="Times New Roman" w:hAnsi="Calibri" w:cs="Calibri"/>
+                <w:color w:val="000000"/>
+                <w:sz w:val="18"/>
+                <w:szCs w:val="18"/>
+                <w:lang w:eastAsia="en-AU"/>
+              </w:rPr>
+              <w:t>Help will open files directly</w:t>
+            </w:r>
+          </w:p>
+        </w:tc>
+        <w:tc>
+          <w:tcPr>
+            <w:tcW w:w="3480" w:type="dxa"/>
+            <w:tcBorders>
+              <w:top w:val="nil"/>
+              <w:left w:val="nil"/>
+              <w:bottom w:val="single" w:sz="4" w:space="0" w:color="auto"/>
+              <w:right w:val="single" w:sz="4" w:space="0" w:color="auto"/>
+            </w:tcBorders>
+            <w:shd w:val="clear" w:color="auto" w:fill="auto"/>
+            <w:vAlign w:val="center"/>
+            <w:hideMark/>
+          </w:tcPr>
+          <w:p>
+            <w:pPr>
+              <w:spacing w:after="0" w:line="240" w:lineRule="auto"/>
+              <w:rPr>
+                <w:rFonts w:ascii="Calibri" w:eastAsia="Times New Roman" w:hAnsi="Calibri" w:cs="Calibri"/>
+                <w:color w:val="000000"/>
+                <w:sz w:val="18"/>
+                <w:szCs w:val="18"/>
+                <w:lang w:eastAsia="en-AU"/>
+              </w:rPr>
+            </w:pPr>
+            <w:r>
+              <w:rPr>
+                <w:rFonts w:ascii="Calibri" w:eastAsia="Times New Roman" w:hAnsi="Calibri" w:cs="Calibri"/>
+                <w:color w:val="000000"/>
+                <w:sz w:val="18"/>
+                <w:szCs w:val="18"/>
+                <w:lang w:eastAsia="en-AU"/>
+              </w:rPr>
+              <w:t>Useability</w:t>
+            </w:r>
+            <w:r>
+              <w:rPr>
+                <w:rFonts w:ascii="Calibri" w:eastAsia="Times New Roman" w:hAnsi="Calibri" w:cs="Calibri"/>
+                <w:color w:val="000000"/>
+                <w:sz w:val="18"/>
+                <w:szCs w:val="18"/>
+                <w:lang w:eastAsia="en-AU"/>
+              </w:rPr>
+              <w:t xml:space="preserve"> testing</w:t>
+            </w:r>
+          </w:p>
+        </w:tc>
+        <w:tc>
+          <w:tcPr>
+            <w:tcW w:w="556" w:type="dxa"/>
+            <w:tcBorders>
+              <w:top w:val="nil"/>
+              <w:left w:val="nil"/>
+              <w:bottom w:val="single" w:sz="4" w:space="0" w:color="auto"/>
+              <w:right w:val="single" w:sz="4" w:space="0" w:color="auto"/>
+            </w:tcBorders>
+            <w:shd w:val="clear" w:color="auto" w:fill="auto"/>
+            <w:noWrap/>
+            <w:vAlign w:val="bottom"/>
+            <w:hideMark/>
+          </w:tcPr>
+          <w:p>
+            <w:pPr>
+              <w:spacing w:after="0" w:line="240" w:lineRule="auto"/>
+              <w:rPr>
+                <w:rFonts w:ascii="Calibri" w:eastAsia="Times New Roman" w:hAnsi="Calibri" w:cs="Calibri"/>
+                <w:color w:val="000000"/>
+                <w:sz w:val="18"/>
+                <w:szCs w:val="18"/>
+                <w:lang w:eastAsia="en-AU"/>
+              </w:rPr>
+            </w:pPr>
+            <w:r>
+              <w:rPr>
+                <w:rFonts w:ascii="Calibri" w:eastAsia="Times New Roman" w:hAnsi="Calibri" w:cs="Calibri"/>
+                <w:color w:val="000000"/>
+                <w:sz w:val="18"/>
+                <w:szCs w:val="18"/>
+                <w:lang w:eastAsia="en-AU"/>
+              </w:rPr>
+              <w:t>Minimal</w:t>
+            </w:r>
+          </w:p>
+        </w:tc>
+      </w:tr>
+    </w:tbl>
+    <w:p>
+      <w:pPr>
+        <w:rPr>
+          <w:rFonts w:cstheme="minorHAnsi"/>
+          <w:color w:val="000000" w:themeColor="text1"/>
+          <w:sz w:val="18"/>
+          <w:szCs w:val="18"/>
+        </w:rPr>
+      </w:pPr>
+    </w:p>
+    <w:p>
+      <w:pPr>
+        <w:rPr>
+          <w:rFonts w:cstheme="minorHAnsi"/>
+          <w:b/>
+          <w:color w:val="000000" w:themeColor="text1"/>
+          <w:sz w:val="18"/>
+          <w:szCs w:val="18"/>
+        </w:rPr>
+      </w:pPr>
+      <w:r>
+        <w:rPr>
+          <w:rFonts w:cstheme="minorHAnsi"/>
+          <w:b/>
+          <w:color w:val="000000" w:themeColor="text1"/>
+          <w:sz w:val="18"/>
+          <w:szCs w:val="18"/>
+        </w:rPr>
+        <w:t>5.2</w:t>
+      </w:r>
+    </w:p>
+    <w:p>
+      <w:pPr>
+        <w:rPr>
+          <w:rFonts w:cstheme="minorHAnsi"/>
+          <w:color w:val="000000" w:themeColor="text1"/>
+          <w:sz w:val="18"/>
+          <w:szCs w:val="18"/>
+        </w:rPr>
+      </w:pPr>
+      <w:r>
+        <w:rPr>
+          <w:rFonts w:cstheme="minorHAnsi"/>
+          <w:color w:val="000000" w:themeColor="text1"/>
+          <w:sz w:val="18"/>
+          <w:szCs w:val="18"/>
+        </w:rPr>
+        <w:t>The project plan was</w:t>
+      </w:r>
+      <w:r>
+        <w:rPr>
+          <w:rFonts w:cstheme="minorHAnsi"/>
+          <w:color w:val="000000" w:themeColor="text1"/>
+          <w:sz w:val="18"/>
+          <w:szCs w:val="18"/>
+        </w:rPr>
+        <w:t xml:space="preserve"> a good outlier for what the project should achieve and allowed for adaption for changes with limiting factors such as libraries and performance.</w:t>
+      </w:r>
+    </w:p>
+    <w:p>
+      <w:pPr>
+        <w:rPr>
+          <w:rFonts w:cstheme="minorHAnsi"/>
+          <w:color w:val="000000" w:themeColor="text1"/>
+          <w:sz w:val="18"/>
+          <w:szCs w:val="18"/>
+        </w:rPr>
+      </w:pPr>
+    </w:p>
+    <w:p>
+      <w:pPr>
+        <w:rPr>
+          <w:rFonts w:cstheme="minorHAnsi"/>
+          <w:color w:val="000000" w:themeColor="text1"/>
+          <w:sz w:val="18"/>
+          <w:szCs w:val="18"/>
+        </w:rPr>
+      </w:pPr>
+    </w:p>
+    <w:p>
+      <w:pPr>
+        <w:rPr>
+          <w:rFonts w:cstheme="minorHAnsi"/>
+          <w:color w:val="000000" w:themeColor="text1"/>
+          <w:sz w:val="18"/>
+          <w:szCs w:val="18"/>
+        </w:rPr>
+      </w:pPr>
+    </w:p>
+    <w:p>
+      <w:pPr>
+        <w:rPr>
+          <w:rFonts w:cstheme="minorHAnsi"/>
+          <w:b/>
+          <w:color w:val="000000" w:themeColor="text1"/>
+          <w:sz w:val="18"/>
+          <w:szCs w:val="18"/>
+        </w:rPr>
+      </w:pPr>
+      <w:r>
+        <w:rPr>
+          <w:rFonts w:cstheme="minorHAnsi"/>
+          <w:color w:val="000000" w:themeColor="text1"/>
+          <w:sz w:val="18"/>
+          <w:szCs w:val="18"/>
+        </w:rPr>
+        <w:tab/>
+      </w:r>
+    </w:p>
+    <w:p>
+      <w:pPr>
+        <w:rPr>
+          <w:rFonts w:cstheme="minorHAnsi"/>
+          <w:color w:val="000000" w:themeColor="text1"/>
+          <w:sz w:val="18"/>
+          <w:szCs w:val="18"/>
+        </w:rPr>
+      </w:pPr>
     </w:p>
     <w:sectPr>
       <w:pgSz w:w="11906" w:h="16838"/>
@@ -19260,6 +21041,18 @@
       </w:tblBorders>
     </w:tblPr>
   </w:style>
+  <w:style w:type="character" w:styleId="FollowedHyperlink">
+    <w:name w:val="FollowedHyperlink"/>
+    <w:basedOn w:val="DefaultParagraphFont"/>
+    <w:uiPriority w:val="99"/>
+    <w:semiHidden/>
+    <w:unhideWhenUsed/>
+    <w:rsid w:val="0085156C"/>
+    <w:rPr>
+      <w:color w:val="954F72" w:themeColor="followedHyperlink"/>
+      <w:u w:val="single"/>
+    </w:rPr>
+  </w:style>
 </w:styles>
 </file>
 
@@ -19590,7 +21383,7 @@
 </file>
 
 <file path=customXml/itemProps1.xml><?xml version="1.0" encoding="utf-8"?>
-<ds:datastoreItem xmlns:ds="http://schemas.openxmlformats.org/officeDocument/2006/customXml" ds:itemID="{875F2DE9-D732-4ED9-B6EA-15AF8B174CDA}">
+<ds:datastoreItem xmlns:ds="http://schemas.openxmlformats.org/officeDocument/2006/customXml" ds:itemID="{B9001AF8-103B-44F5-880A-4FBD17858EEC}">
   <ds:schemaRefs>
     <ds:schemaRef ds:uri="http://schemas.openxmlformats.org/officeDocument/2006/bibliography"/>
   </ds:schemaRefs>

</xml_diff>